<commit_message>
Some eror handling and tests
</commit_message>
<xml_diff>
--- a/doc/212_Kutsenko_1.docx
+++ b/doc/212_Kutsenko_1.docx
@@ -4686,7 +4686,7 @@
       </w:r>
       <w:r>
         <w:rPr/>
-        <w:t>if (var == NULL) { // checking whether data is correct</w:t>
+        <w:t>int result=atoi(var); // getting first number as int</w:t>
       </w:r>
     </w:p>
     <w:p>
@@ -4703,6 +4703,27 @@
       </w:pPr>
       <w:r>
         <w:rPr/>
+        <w:t xml:space="preserve">    </w:t>
+      </w:r>
+      <w:r>
+        <w:rPr/>
+        <w:t>if (result==0) { // checking whether data is correct</w:t>
+      </w:r>
+    </w:p>
+    <w:p>
+      <w:pPr>
+        <w:pStyle w:val="Normal"/>
+        <w:rPr>
+          <w:rFonts w:ascii="Times New Roman" w:hAnsi="Times New Roman" w:cs="Times New Roman"/>
+          <w:b/>
+          <w:b/>
+          <w:sz w:val="28"/>
+          <w:szCs w:val="28"/>
+          <w:lang w:val="en-US"/>
+        </w:rPr>
+      </w:pPr>
+      <w:r>
+        <w:rPr/>
         <w:t xml:space="preserve">        </w:t>
       </w:r>
       <w:r>
@@ -4729,27 +4750,6 @@
       <w:r>
         <w:rPr/>
         <w:t>}</w:t>
-      </w:r>
-    </w:p>
-    <w:p>
-      <w:pPr>
-        <w:pStyle w:val="Normal"/>
-        <w:rPr>
-          <w:rFonts w:ascii="Times New Roman" w:hAnsi="Times New Roman" w:cs="Times New Roman"/>
-          <w:b/>
-          <w:b/>
-          <w:sz w:val="28"/>
-          <w:szCs w:val="28"/>
-          <w:lang w:val="en-US"/>
-        </w:rPr>
-      </w:pPr>
-      <w:r>
-        <w:rPr/>
-        <w:t xml:space="preserve">    </w:t>
-      </w:r>
-      <w:r>
-        <w:rPr/>
-        <w:t>int result=atoi(var); // getting first number as int</w:t>
       </w:r>
     </w:p>
     <w:p>
@@ -5734,6 +5734,88 @@
           <w:szCs w:val="24"/>
         </w:rPr>
         <w:t>Here is the answer: 340</w:t>
+      </w:r>
+    </w:p>
+    <w:p>
+      <w:pPr>
+        <w:pStyle w:val="Normal"/>
+        <w:rPr>
+          <w:rFonts w:ascii="Times New Roman" w:hAnsi="Times New Roman"/>
+          <w:sz w:val="24"/>
+          <w:szCs w:val="24"/>
+        </w:rPr>
+      </w:pPr>
+      <w:r>
+        <w:rPr>
+          <w:rFonts w:ascii="Times New Roman" w:hAnsi="Times New Roman"/>
+          <w:b/>
+          <w:bCs/>
+          <w:sz w:val="24"/>
+          <w:szCs w:val="24"/>
+        </w:rPr>
+        <w:t>[Maxim@HONOR-MB15 build]$</w:t>
+      </w:r>
+      <w:r>
+        <w:rPr>
+          <w:rFonts w:ascii="Times New Roman" w:hAnsi="Times New Roman"/>
+          <w:sz w:val="24"/>
+          <w:szCs w:val="24"/>
+        </w:rPr>
+        <w:t xml:space="preserve"> "/home/Maxim/Документы/Лабы_3_сем/OS/OS_LR_1/src/build/main"</w:t>
+      </w:r>
+    </w:p>
+    <w:p>
+      <w:pPr>
+        <w:pStyle w:val="Normal"/>
+        <w:rPr>
+          <w:rFonts w:ascii="Times New Roman" w:hAnsi="Times New Roman"/>
+          <w:sz w:val="24"/>
+          <w:szCs w:val="24"/>
+        </w:rPr>
+      </w:pPr>
+      <w:r>
+        <w:rPr>
+          <w:rFonts w:ascii="Times New Roman" w:hAnsi="Times New Roman"/>
+          <w:sz w:val="24"/>
+          <w:szCs w:val="24"/>
+        </w:rPr>
+        <w:t>output.txt</w:t>
+      </w:r>
+    </w:p>
+    <w:p>
+      <w:pPr>
+        <w:pStyle w:val="Normal"/>
+        <w:rPr>
+          <w:rFonts w:ascii="Times New Roman" w:hAnsi="Times New Roman"/>
+          <w:sz w:val="24"/>
+          <w:szCs w:val="24"/>
+        </w:rPr>
+      </w:pPr>
+      <w:r>
+        <w:rPr>
+          <w:rFonts w:ascii="Times New Roman" w:hAnsi="Times New Roman"/>
+          <w:sz w:val="24"/>
+          <w:szCs w:val="24"/>
+        </w:rPr>
+        <w:t>2</w:t>
+      </w:r>
+    </w:p>
+    <w:p>
+      <w:pPr>
+        <w:pStyle w:val="Normal"/>
+        <w:rPr>
+          <w:rFonts w:ascii="Times New Roman" w:hAnsi="Times New Roman"/>
+          <w:sz w:val="24"/>
+          <w:szCs w:val="24"/>
+        </w:rPr>
+      </w:pPr>
+      <w:r>
+        <w:rPr>
+          <w:rFonts w:ascii="Times New Roman" w:hAnsi="Times New Roman"/>
+          <w:sz w:val="24"/>
+          <w:szCs w:val="24"/>
+        </w:rPr>
+        <w:t>Here is the answer: 2</w:t>
       </w:r>
     </w:p>
     <w:p>
@@ -5783,12 +5865,214 @@
           <w:sz w:val="24"/>
           <w:szCs w:val="24"/>
         </w:rPr>
-        <w:t>text.txt</w:t>
-      </w:r>
-    </w:p>
-    <w:p>
-      <w:pPr>
-        <w:pStyle w:val="Normal"/>
+        <w:t>1 2 3 4 5</w:t>
+      </w:r>
+    </w:p>
+    <w:p>
+      <w:pPr>
+        <w:pStyle w:val="Normal"/>
+        <w:rPr>
+          <w:rFonts w:ascii="Times New Roman" w:hAnsi="Times New Roman"/>
+          <w:sz w:val="24"/>
+          <w:szCs w:val="24"/>
+        </w:rPr>
+      </w:pPr>
+      <w:r>
+        <w:rPr>
+          <w:rFonts w:ascii="Times New Roman" w:hAnsi="Times New Roman"/>
+          <w:sz w:val="24"/>
+          <w:szCs w:val="24"/>
+        </w:rPr>
+        <w:t>output.txt</w:t>
+      </w:r>
+    </w:p>
+    <w:p>
+      <w:pPr>
+        <w:pStyle w:val="Normal"/>
+        <w:widowControl/>
+        <w:numPr>
+          <w:ilvl w:val="0"/>
+          <w:numId w:val="0"/>
+        </w:numPr>
+        <w:suppressAutoHyphens w:val="true"/>
+        <w:bidi w:val="0"/>
+        <w:spacing w:lineRule="auto" w:line="259" w:before="0" w:after="160"/>
+        <w:ind w:left="0" w:right="0" w:hanging="0"/>
+        <w:jc w:val="left"/>
+        <w:rPr>
+          <w:rFonts w:ascii="Times New Roman" w:hAnsi="Times New Roman"/>
+          <w:sz w:val="24"/>
+          <w:szCs w:val="24"/>
+        </w:rPr>
+      </w:pPr>
+      <w:r>
+        <w:rPr>
+          <w:rFonts w:ascii="Times New Roman" w:hAnsi="Times New Roman"/>
+          <w:sz w:val="24"/>
+          <w:szCs w:val="24"/>
+        </w:rPr>
+        <w:t>data format error: Success</w:t>
+      </w:r>
+    </w:p>
+    <w:p>
+      <w:pPr>
+        <w:pStyle w:val="Normal"/>
+        <w:numPr>
+          <w:ilvl w:val="0"/>
+          <w:numId w:val="6"/>
+        </w:numPr>
+        <w:rPr>
+          <w:rFonts w:ascii="Times New Roman" w:hAnsi="Times New Roman"/>
+          <w:sz w:val="24"/>
+          <w:szCs w:val="24"/>
+        </w:rPr>
+      </w:pPr>
+      <w:r>
+        <w:rPr>
+          <w:rFonts w:ascii="Times New Roman" w:hAnsi="Times New Roman"/>
+          <w:b/>
+          <w:bCs/>
+          <w:sz w:val="24"/>
+          <w:szCs w:val="24"/>
+        </w:rPr>
+        <w:t>[Maxim@HONOR-MB15 build]$</w:t>
+      </w:r>
+      <w:r>
+        <w:rPr>
+          <w:rFonts w:ascii="Times New Roman" w:hAnsi="Times New Roman"/>
+          <w:sz w:val="24"/>
+          <w:szCs w:val="24"/>
+        </w:rPr>
+        <w:t xml:space="preserve"> "/home/Maxim/Документы/Лабы_3_сем/OS/OS_LR_1/src/build/main"</w:t>
+      </w:r>
+    </w:p>
+    <w:p>
+      <w:pPr>
+        <w:pStyle w:val="Normal"/>
+        <w:rPr>
+          <w:rFonts w:ascii="Times New Roman" w:hAnsi="Times New Roman"/>
+          <w:sz w:val="24"/>
+          <w:szCs w:val="24"/>
+        </w:rPr>
+      </w:pPr>
+      <w:r>
+        <w:rPr>
+          <w:rFonts w:ascii="Times New Roman" w:hAnsi="Times New Roman"/>
+          <w:sz w:val="24"/>
+          <w:szCs w:val="24"/>
+        </w:rPr>
+        <w:t>1 2 3 4 5</w:t>
+      </w:r>
+    </w:p>
+    <w:p>
+      <w:pPr>
+        <w:pStyle w:val="Normal"/>
+        <w:rPr>
+          <w:rFonts w:ascii="Times New Roman" w:hAnsi="Times New Roman"/>
+          <w:sz w:val="24"/>
+          <w:szCs w:val="24"/>
+        </w:rPr>
+      </w:pPr>
+      <w:r>
+        <w:rPr>
+          <w:rFonts w:ascii="Times New Roman" w:hAnsi="Times New Roman"/>
+          <w:sz w:val="24"/>
+          <w:szCs w:val="24"/>
+        </w:rPr>
+        <w:t>\n</w:t>
+      </w:r>
+    </w:p>
+    <w:p>
+      <w:pPr>
+        <w:pStyle w:val="Normal"/>
+        <w:rPr>
+          <w:rFonts w:ascii="Times New Roman" w:hAnsi="Times New Roman"/>
+          <w:sz w:val="24"/>
+          <w:szCs w:val="24"/>
+        </w:rPr>
+      </w:pPr>
+      <w:r>
+        <w:rPr>
+          <w:rFonts w:ascii="Times New Roman" w:hAnsi="Times New Roman"/>
+          <w:sz w:val="24"/>
+          <w:szCs w:val="24"/>
+        </w:rPr>
+        <w:t>data format error: Success</w:t>
+      </w:r>
+    </w:p>
+    <w:p>
+      <w:pPr>
+        <w:pStyle w:val="Normal"/>
+        <w:numPr>
+          <w:ilvl w:val="0"/>
+          <w:numId w:val="4"/>
+        </w:numPr>
+        <w:rPr>
+          <w:rFonts w:ascii="Times New Roman" w:hAnsi="Times New Roman"/>
+          <w:sz w:val="24"/>
+          <w:szCs w:val="24"/>
+        </w:rPr>
+      </w:pPr>
+      <w:r>
+        <w:rPr>
+          <w:rFonts w:ascii="Times New Roman" w:hAnsi="Times New Roman"/>
+          <w:b/>
+          <w:bCs/>
+          <w:sz w:val="24"/>
+          <w:szCs w:val="24"/>
+        </w:rPr>
+        <w:t>[Maxim@HONOR-MB15 build]$</w:t>
+      </w:r>
+      <w:r>
+        <w:rPr>
+          <w:rFonts w:ascii="Times New Roman" w:hAnsi="Times New Roman"/>
+          <w:sz w:val="24"/>
+          <w:szCs w:val="24"/>
+        </w:rPr>
+        <w:t xml:space="preserve"> "/home/Maxim/Документы/Лабы_3_сем/OS/OS_LR_1/src/build/main"</w:t>
+      </w:r>
+    </w:p>
+    <w:p>
+      <w:pPr>
+        <w:pStyle w:val="Normal"/>
+        <w:widowControl/>
+        <w:numPr>
+          <w:ilvl w:val="0"/>
+          <w:numId w:val="0"/>
+        </w:numPr>
+        <w:suppressAutoHyphens w:val="true"/>
+        <w:bidi w:val="0"/>
+        <w:spacing w:lineRule="auto" w:line="259" w:before="0" w:after="160"/>
+        <w:ind w:left="0" w:right="0" w:hanging="0"/>
+        <w:jc w:val="left"/>
+        <w:rPr>
+          <w:rFonts w:ascii="Times New Roman" w:hAnsi="Times New Roman"/>
+          <w:sz w:val="24"/>
+          <w:szCs w:val="24"/>
+        </w:rPr>
+      </w:pPr>
+      <w:r>
+        <w:rPr>
+          <w:rFonts w:ascii="Times New Roman" w:hAnsi="Times New Roman"/>
+          <w:sz w:val="24"/>
+          <w:szCs w:val="24"/>
+        </w:rPr>
+        <w:t>output.txt</w:t>
+      </w:r>
+    </w:p>
+    <w:p>
+      <w:pPr>
+        <w:pStyle w:val="Normal"/>
+        <w:widowControl/>
+        <w:numPr>
+          <w:ilvl w:val="0"/>
+          <w:numId w:val="0"/>
+        </w:numPr>
+        <w:suppressAutoHyphens w:val="true"/>
+        <w:bidi w:val="0"/>
+        <w:spacing w:lineRule="auto" w:line="259" w:before="0" w:after="160"/>
+        <w:ind w:left="0" w:right="0" w:hanging="0"/>
+        <w:jc w:val="left"/>
         <w:rPr>
           <w:rFonts w:ascii="Times New Roman" w:hAnsi="Times New Roman"/>
           <w:sz w:val="24"/>
@@ -5802,6 +6086,158 @@
           <w:szCs w:val="24"/>
         </w:rPr>
         <w:t>100 2 3 0</w:t>
+      </w:r>
+    </w:p>
+    <w:p>
+      <w:pPr>
+        <w:pStyle w:val="Normal"/>
+        <w:widowControl/>
+        <w:numPr>
+          <w:ilvl w:val="0"/>
+          <w:numId w:val="0"/>
+        </w:numPr>
+        <w:suppressAutoHyphens w:val="true"/>
+        <w:bidi w:val="0"/>
+        <w:spacing w:lineRule="auto" w:line="259" w:before="0" w:after="160"/>
+        <w:ind w:left="0" w:right="0" w:hanging="0"/>
+        <w:jc w:val="left"/>
+        <w:rPr>
+          <w:rFonts w:ascii="Times New Roman" w:hAnsi="Times New Roman"/>
+          <w:sz w:val="24"/>
+          <w:szCs w:val="24"/>
+        </w:rPr>
+      </w:pPr>
+      <w:r>
+        <w:rPr>
+          <w:rFonts w:ascii="Times New Roman" w:hAnsi="Times New Roman"/>
+          <w:sz w:val="24"/>
+          <w:szCs w:val="24"/>
+        </w:rPr>
+        <w:t>Zero divider error: Success</w:t>
+      </w:r>
+    </w:p>
+    <w:p>
+      <w:pPr>
+        <w:pStyle w:val="Normal"/>
+        <w:widowControl/>
+        <w:numPr>
+          <w:ilvl w:val="0"/>
+          <w:numId w:val="4"/>
+        </w:numPr>
+        <w:suppressAutoHyphens w:val="true"/>
+        <w:bidi w:val="0"/>
+        <w:spacing w:lineRule="auto" w:line="259" w:before="0" w:after="160"/>
+        <w:ind w:left="0" w:right="0" w:firstLine="340"/>
+        <w:jc w:val="left"/>
+        <w:rPr>
+          <w:rFonts w:ascii="Times New Roman" w:hAnsi="Times New Roman"/>
+          <w:sz w:val="24"/>
+          <w:szCs w:val="24"/>
+        </w:rPr>
+      </w:pPr>
+      <w:r>
+        <w:rPr>
+          <w:rFonts w:ascii="Times New Roman" w:hAnsi="Times New Roman"/>
+          <w:b/>
+          <w:bCs/>
+          <w:sz w:val="24"/>
+          <w:szCs w:val="24"/>
+        </w:rPr>
+        <w:t>[Maxim@HONOR-MB15 build]$</w:t>
+      </w:r>
+      <w:r>
+        <w:rPr>
+          <w:rFonts w:ascii="Times New Roman" w:hAnsi="Times New Roman"/>
+          <w:sz w:val="24"/>
+          <w:szCs w:val="24"/>
+        </w:rPr>
+        <w:t xml:space="preserve"> </w:t>
+        <w:tab/>
+        <w:t>"/home/Maxim/Документы/Лабы_3_сем/OS/OS_LR_1/src/build/main"</w:t>
+      </w:r>
+    </w:p>
+    <w:p>
+      <w:pPr>
+        <w:pStyle w:val="Normal"/>
+        <w:widowControl/>
+        <w:numPr>
+          <w:ilvl w:val="0"/>
+          <w:numId w:val="0"/>
+        </w:numPr>
+        <w:suppressAutoHyphens w:val="true"/>
+        <w:bidi w:val="0"/>
+        <w:spacing w:lineRule="auto" w:line="259" w:before="0" w:after="160"/>
+        <w:ind w:left="0" w:right="0" w:hanging="0"/>
+        <w:jc w:val="left"/>
+        <w:rPr>
+          <w:rFonts w:ascii="Times New Roman" w:hAnsi="Times New Roman"/>
+          <w:sz w:val="24"/>
+          <w:szCs w:val="24"/>
+        </w:rPr>
+      </w:pPr>
+      <w:r>
+        <w:rPr>
+          <w:rFonts w:ascii="Times New Roman" w:hAnsi="Times New Roman"/>
+          <w:sz w:val="24"/>
+          <w:szCs w:val="24"/>
+        </w:rPr>
+        <w:t>output.txt</w:t>
+      </w:r>
+    </w:p>
+    <w:p>
+      <w:pPr>
+        <w:pStyle w:val="Normal"/>
+        <w:widowControl/>
+        <w:numPr>
+          <w:ilvl w:val="0"/>
+          <w:numId w:val="0"/>
+        </w:numPr>
+        <w:suppressAutoHyphens w:val="true"/>
+        <w:bidi w:val="0"/>
+        <w:spacing w:lineRule="auto" w:line="259" w:before="0" w:after="160"/>
+        <w:ind w:left="0" w:right="0" w:hanging="0"/>
+        <w:jc w:val="left"/>
+        <w:rPr>
+          <w:rFonts w:ascii="Times New Roman" w:hAnsi="Times New Roman"/>
+          <w:sz w:val="24"/>
+          <w:szCs w:val="24"/>
+        </w:rPr>
+      </w:pPr>
+      <w:r>
+        <w:rPr>
+          <w:rFonts w:ascii="Times New Roman" w:hAnsi="Times New Roman"/>
+          <w:sz w:val="24"/>
+          <w:szCs w:val="24"/>
+        </w:rPr>
+        <w:t>\n</w:t>
+      </w:r>
+    </w:p>
+    <w:p>
+      <w:pPr>
+        <w:pStyle w:val="Normal"/>
+        <w:widowControl/>
+        <w:numPr>
+          <w:ilvl w:val="0"/>
+          <w:numId w:val="0"/>
+        </w:numPr>
+        <w:suppressAutoHyphens w:val="true"/>
+        <w:bidi w:val="0"/>
+        <w:spacing w:lineRule="auto" w:line="259" w:before="0" w:after="160"/>
+        <w:ind w:left="0" w:right="0" w:hanging="0"/>
+        <w:jc w:val="left"/>
+        <w:rPr>
+          <w:rFonts w:ascii="Times New Roman" w:hAnsi="Times New Roman"/>
+          <w:sz w:val="24"/>
+          <w:szCs w:val="24"/>
+        </w:rPr>
+      </w:pPr>
+      <w:r>
+        <w:rPr>
+          <w:rFonts w:ascii="Times New Roman" w:hAnsi="Times New Roman"/>
+          <w:sz w:val="24"/>
+          <w:szCs w:val="24"/>
+        </w:rPr>
+        <w:t>data format error: Success</w:t>
       </w:r>
     </w:p>
     <w:p>
@@ -5854,6 +6290,16 @@
       <w:r>
         <w:rPr/>
         <w:t>\n</w:t>
+      </w:r>
+    </w:p>
+    <w:p>
+      <w:pPr>
+        <w:pStyle w:val="Normal"/>
+        <w:rPr/>
+      </w:pPr>
+      <w:r>
+        <w:rPr/>
+        <w:t>data format error: Success</w:t>
       </w:r>
     </w:p>
     <w:p>
@@ -6357,6 +6803,8 @@
       </w:pPr>
       <w:rPr>
         <w:rFonts w:ascii="Symbol" w:hAnsi="Symbol" w:cs="Symbol" w:hint="default"/>
+        <w:sz w:val="40"/>
+        <w:szCs w:val="40"/>
         <w:color w:val="C9211E"/>
       </w:rPr>
     </w:lvl>
@@ -6503,6 +6951,8 @@
       </w:pPr>
       <w:rPr>
         <w:rFonts w:ascii="Symbol" w:hAnsi="Symbol" w:cs="Symbol" w:hint="default"/>
+        <w:sz w:val="40"/>
+        <w:szCs w:val="40"/>
         <w:color w:val="C9211E"/>
       </w:rPr>
     </w:lvl>
@@ -6636,6 +7086,170 @@
     </w:lvl>
   </w:abstractNum>
   <w:abstractNum w:abstractNumId="6">
+    <w:lvl w:ilvl="0">
+      <w:start w:val="1"/>
+      <w:numFmt w:val="bullet"/>
+      <w:lvlText w:val=""/>
+      <w:lvlJc w:val="left"/>
+      <w:pPr>
+        <w:tabs>
+          <w:tab w:val="num" w:pos="720"/>
+        </w:tabs>
+        <w:ind w:left="720" w:hanging="360"/>
+      </w:pPr>
+      <w:rPr>
+        <w:rFonts w:ascii="Symbol" w:hAnsi="Symbol" w:cs="Symbol" w:hint="default"/>
+        <w:sz w:val="40"/>
+        <w:szCs w:val="40"/>
+        <w:color w:val="C9211E"/>
+      </w:rPr>
+    </w:lvl>
+    <w:lvl w:ilvl="1">
+      <w:start w:val="1"/>
+      <w:numFmt w:val="bullet"/>
+      <w:lvlText w:val="◦"/>
+      <w:lvlJc w:val="left"/>
+      <w:pPr>
+        <w:tabs>
+          <w:tab w:val="num" w:pos="1080"/>
+        </w:tabs>
+        <w:ind w:left="1080" w:hanging="360"/>
+      </w:pPr>
+      <w:rPr>
+        <w:rFonts w:ascii="OpenSymbol" w:hAnsi="OpenSymbol" w:cs="OpenSymbol" w:hint="default"/>
+        <w:sz w:val="40"/>
+        <w:szCs w:val="40"/>
+        <w:color w:val="C9211E"/>
+      </w:rPr>
+    </w:lvl>
+    <w:lvl w:ilvl="2">
+      <w:start w:val="1"/>
+      <w:numFmt w:val="bullet"/>
+      <w:lvlText w:val="▪"/>
+      <w:lvlJc w:val="left"/>
+      <w:pPr>
+        <w:tabs>
+          <w:tab w:val="num" w:pos="1440"/>
+        </w:tabs>
+        <w:ind w:left="1440" w:hanging="360"/>
+      </w:pPr>
+      <w:rPr>
+        <w:rFonts w:ascii="OpenSymbol" w:hAnsi="OpenSymbol" w:cs="OpenSymbol" w:hint="default"/>
+        <w:sz w:val="40"/>
+        <w:szCs w:val="40"/>
+        <w:color w:val="C9211E"/>
+      </w:rPr>
+    </w:lvl>
+    <w:lvl w:ilvl="3">
+      <w:start w:val="1"/>
+      <w:numFmt w:val="bullet"/>
+      <w:lvlText w:val=""/>
+      <w:lvlJc w:val="left"/>
+      <w:pPr>
+        <w:tabs>
+          <w:tab w:val="num" w:pos="1800"/>
+        </w:tabs>
+        <w:ind w:left="1800" w:hanging="360"/>
+      </w:pPr>
+      <w:rPr>
+        <w:rFonts w:ascii="Symbol" w:hAnsi="Symbol" w:cs="Symbol" w:hint="default"/>
+        <w:sz w:val="40"/>
+        <w:szCs w:val="40"/>
+        <w:color w:val="C9211E"/>
+      </w:rPr>
+    </w:lvl>
+    <w:lvl w:ilvl="4">
+      <w:start w:val="1"/>
+      <w:numFmt w:val="bullet"/>
+      <w:lvlText w:val="◦"/>
+      <w:lvlJc w:val="left"/>
+      <w:pPr>
+        <w:tabs>
+          <w:tab w:val="num" w:pos="2160"/>
+        </w:tabs>
+        <w:ind w:left="2160" w:hanging="360"/>
+      </w:pPr>
+      <w:rPr>
+        <w:rFonts w:ascii="OpenSymbol" w:hAnsi="OpenSymbol" w:cs="OpenSymbol" w:hint="default"/>
+        <w:sz w:val="40"/>
+        <w:szCs w:val="40"/>
+        <w:color w:val="C9211E"/>
+      </w:rPr>
+    </w:lvl>
+    <w:lvl w:ilvl="5">
+      <w:start w:val="1"/>
+      <w:numFmt w:val="bullet"/>
+      <w:lvlText w:val="▪"/>
+      <w:lvlJc w:val="left"/>
+      <w:pPr>
+        <w:tabs>
+          <w:tab w:val="num" w:pos="2520"/>
+        </w:tabs>
+        <w:ind w:left="2520" w:hanging="360"/>
+      </w:pPr>
+      <w:rPr>
+        <w:rFonts w:ascii="OpenSymbol" w:hAnsi="OpenSymbol" w:cs="OpenSymbol" w:hint="default"/>
+        <w:sz w:val="40"/>
+        <w:szCs w:val="40"/>
+        <w:color w:val="C9211E"/>
+      </w:rPr>
+    </w:lvl>
+    <w:lvl w:ilvl="6">
+      <w:start w:val="1"/>
+      <w:numFmt w:val="bullet"/>
+      <w:lvlText w:val=""/>
+      <w:lvlJc w:val="left"/>
+      <w:pPr>
+        <w:tabs>
+          <w:tab w:val="num" w:pos="2880"/>
+        </w:tabs>
+        <w:ind w:left="2880" w:hanging="360"/>
+      </w:pPr>
+      <w:rPr>
+        <w:rFonts w:ascii="Symbol" w:hAnsi="Symbol" w:cs="Symbol" w:hint="default"/>
+        <w:sz w:val="40"/>
+        <w:szCs w:val="40"/>
+        <w:color w:val="C9211E"/>
+      </w:rPr>
+    </w:lvl>
+    <w:lvl w:ilvl="7">
+      <w:start w:val="1"/>
+      <w:numFmt w:val="bullet"/>
+      <w:lvlText w:val="◦"/>
+      <w:lvlJc w:val="left"/>
+      <w:pPr>
+        <w:tabs>
+          <w:tab w:val="num" w:pos="3240"/>
+        </w:tabs>
+        <w:ind w:left="3240" w:hanging="360"/>
+      </w:pPr>
+      <w:rPr>
+        <w:rFonts w:ascii="OpenSymbol" w:hAnsi="OpenSymbol" w:cs="OpenSymbol" w:hint="default"/>
+        <w:sz w:val="40"/>
+        <w:szCs w:val="40"/>
+        <w:color w:val="C9211E"/>
+      </w:rPr>
+    </w:lvl>
+    <w:lvl w:ilvl="8">
+      <w:start w:val="1"/>
+      <w:numFmt w:val="bullet"/>
+      <w:lvlText w:val="▪"/>
+      <w:lvlJc w:val="left"/>
+      <w:pPr>
+        <w:tabs>
+          <w:tab w:val="num" w:pos="3600"/>
+        </w:tabs>
+        <w:ind w:left="3600" w:hanging="360"/>
+      </w:pPr>
+      <w:rPr>
+        <w:rFonts w:ascii="OpenSymbol" w:hAnsi="OpenSymbol" w:cs="OpenSymbol" w:hint="default"/>
+        <w:sz w:val="40"/>
+        <w:szCs w:val="40"/>
+        <w:color w:val="C9211E"/>
+      </w:rPr>
+    </w:lvl>
+  </w:abstractNum>
+  <w:abstractNum w:abstractNumId="7">
     <w:lvl w:ilvl="0">
       <w:start w:val="1"/>
       <w:numFmt w:val="none"/>
@@ -6771,6 +7385,9 @@
   </w:num>
   <w:num w:numId="6">
     <w:abstractNumId w:val="6"/>
+  </w:num>
+  <w:num w:numId="7">
+    <w:abstractNumId w:val="7"/>
   </w:num>
 </w:numbering>
 </file>
@@ -7309,6 +7926,8 @@
     <w:rPr>
       <w:rFonts w:ascii="OpenSymbol" w:hAnsi="OpenSymbol" w:eastAsia="OpenSymbol" w:cs="OpenSymbol"/>
       <w:color w:val="C9211E"/>
+      <w:sz w:val="40"/>
+      <w:szCs w:val="40"/>
     </w:rPr>
   </w:style>
   <w:style w:type="character" w:styleId="InternetLink" w:customStyle="1">

</xml_diff>

<commit_message>
Added '\0' in char*, changed file creation, final
</commit_message>
<xml_diff>
--- a/doc/212_Kutsenko_1.docx
+++ b/doc/212_Kutsenko_1.docx
@@ -2168,7 +2168,7 @@
           <w:szCs w:val="24"/>
           <w:lang w:val="en-US"/>
         </w:rPr>
-        <w:t>int pipe_bw[2]; // creating pipepipe from executed program to parent process</w:t>
+        <w:t>int pipe_bw[2]; // creating pipe from executed program to parent process</w:t>
       </w:r>
     </w:p>
     <w:p>
@@ -3284,6 +3284,68 @@
           <w:szCs w:val="24"/>
           <w:lang w:val="en-US"/>
         </w:rPr>
+        <w:t>input = realloc(input, sizeof(char)*(++len));</w:t>
+      </w:r>
+    </w:p>
+    <w:p>
+      <w:pPr>
+        <w:pStyle w:val="Normal"/>
+        <w:spacing w:lineRule="auto" w:line="240"/>
+        <w:rPr>
+          <w:rFonts w:ascii="Times New Roman" w:hAnsi="Times New Roman"/>
+          <w:sz w:val="24"/>
+          <w:szCs w:val="24"/>
+        </w:rPr>
+      </w:pPr>
+      <w:r>
+        <w:rPr>
+          <w:rFonts w:cs="Times New Roman" w:ascii="Times New Roman" w:hAnsi="Times New Roman"/>
+          <w:bCs/>
+          <w:sz w:val="24"/>
+          <w:szCs w:val="24"/>
+          <w:lang w:val="en-US"/>
+        </w:rPr>
+        <w:t xml:space="preserve">        </w:t>
+      </w:r>
+      <w:r>
+        <w:rPr>
+          <w:rFonts w:cs="Times New Roman" w:ascii="Times New Roman" w:hAnsi="Times New Roman"/>
+          <w:bCs/>
+          <w:sz w:val="24"/>
+          <w:szCs w:val="24"/>
+          <w:lang w:val="en-US"/>
+        </w:rPr>
+        <w:t>input[len-1]='\0';</w:t>
+      </w:r>
+    </w:p>
+    <w:p>
+      <w:pPr>
+        <w:pStyle w:val="Normal"/>
+        <w:spacing w:lineRule="auto" w:line="240"/>
+        <w:rPr>
+          <w:rFonts w:ascii="Times New Roman" w:hAnsi="Times New Roman"/>
+          <w:sz w:val="24"/>
+          <w:szCs w:val="24"/>
+        </w:rPr>
+      </w:pPr>
+      <w:r>
+        <w:rPr>
+          <w:rFonts w:cs="Times New Roman" w:ascii="Times New Roman" w:hAnsi="Times New Roman"/>
+          <w:bCs/>
+          <w:sz w:val="24"/>
+          <w:szCs w:val="24"/>
+          <w:lang w:val="en-US"/>
+        </w:rPr>
+        <w:t xml:space="preserve">        </w:t>
+      </w:r>
+      <w:r>
+        <w:rPr>
+          <w:rFonts w:cs="Times New Roman" w:ascii="Times New Roman" w:hAnsi="Times New Roman"/>
+          <w:bCs/>
+          <w:sz w:val="24"/>
+          <w:szCs w:val="24"/>
+          <w:lang w:val="en-US"/>
+        </w:rPr>
         <w:t>if ((write(pipe_fd[1], &amp;len, sizeof(int)) == -1) || (write(pipe_fd[1], input, sizeof(char)*len) == -1)) { // writing to forward pipe</w:t>
       </w:r>
     </w:p>
@@ -3946,7 +4008,7 @@
           <w:szCs w:val="24"/>
           <w:lang w:val="en-US"/>
         </w:rPr>
-        <w:t>if ((write(STDOUT_FILENO, "Here is the answer: ", 20*sizeof(char)) == -1) ||(write(STDOUT_FILENO, &amp;answer, answ_len*sizeof(char)) == -1) || (write(STDOUT_FILENO, "\n", sizeof(char)) == -1)) { // writing answer to output</w:t>
+        <w:t>if ((write(STDOUT_FILENO, "Here is the answer: ", 20*sizeof(char)) == -1) || (write(STDOUT_FILENO, &amp;answer, answ_len*sizeof(char)) == -1) || (write(STDOUT_FILENO, "\n", sizeof(char)) == -1)) { // writing answer to output</w:t>
       </w:r>
     </w:p>
     <w:p>
@@ -4170,16 +4232,17 @@
       <w:pPr>
         <w:pStyle w:val="Normal"/>
         <w:rPr>
-          <w:rFonts w:ascii="Times New Roman" w:hAnsi="Times New Roman" w:cs="Times New Roman"/>
-          <w:b/>
-          <w:b/>
-          <w:sz w:val="28"/>
-          <w:szCs w:val="28"/>
-          <w:lang w:val="en-US"/>
-        </w:rPr>
-      </w:pPr>
-      <w:r>
-        <w:rPr/>
+          <w:rFonts w:ascii="Times New Roman" w:hAnsi="Times New Roman"/>
+          <w:sz w:val="24"/>
+          <w:szCs w:val="24"/>
+        </w:rPr>
+      </w:pPr>
+      <w:r>
+        <w:rPr>
+          <w:rFonts w:ascii="Times New Roman" w:hAnsi="Times New Roman"/>
+          <w:sz w:val="24"/>
+          <w:szCs w:val="24"/>
+        </w:rPr>
         <w:t>#include "stdlib.h"</w:t>
       </w:r>
     </w:p>
@@ -4187,16 +4250,17 @@
       <w:pPr>
         <w:pStyle w:val="Normal"/>
         <w:rPr>
-          <w:rFonts w:ascii="Times New Roman" w:hAnsi="Times New Roman" w:cs="Times New Roman"/>
-          <w:b/>
-          <w:b/>
-          <w:sz w:val="28"/>
-          <w:szCs w:val="28"/>
-          <w:lang w:val="en-US"/>
-        </w:rPr>
-      </w:pPr>
-      <w:r>
-        <w:rPr/>
+          <w:rFonts w:ascii="Times New Roman" w:hAnsi="Times New Roman"/>
+          <w:sz w:val="24"/>
+          <w:szCs w:val="24"/>
+        </w:rPr>
+      </w:pPr>
+      <w:r>
+        <w:rPr>
+          <w:rFonts w:ascii="Times New Roman" w:hAnsi="Times New Roman"/>
+          <w:sz w:val="24"/>
+          <w:szCs w:val="24"/>
+        </w:rPr>
         <w:t>#include "stdio.h"</w:t>
       </w:r>
     </w:p>
@@ -4204,16 +4268,17 @@
       <w:pPr>
         <w:pStyle w:val="Normal"/>
         <w:rPr>
-          <w:rFonts w:ascii="Times New Roman" w:hAnsi="Times New Roman" w:cs="Times New Roman"/>
-          <w:b/>
-          <w:b/>
-          <w:sz w:val="28"/>
-          <w:szCs w:val="28"/>
-          <w:lang w:val="en-US"/>
-        </w:rPr>
-      </w:pPr>
-      <w:r>
-        <w:rPr/>
+          <w:rFonts w:ascii="Times New Roman" w:hAnsi="Times New Roman"/>
+          <w:sz w:val="24"/>
+          <w:szCs w:val="24"/>
+        </w:rPr>
+      </w:pPr>
+      <w:r>
+        <w:rPr>
+          <w:rFonts w:ascii="Times New Roman" w:hAnsi="Times New Roman"/>
+          <w:sz w:val="24"/>
+          <w:szCs w:val="24"/>
+        </w:rPr>
         <w:t>#include "unistd.h"</w:t>
       </w:r>
     </w:p>
@@ -4221,16 +4286,17 @@
       <w:pPr>
         <w:pStyle w:val="Normal"/>
         <w:rPr>
-          <w:rFonts w:ascii="Times New Roman" w:hAnsi="Times New Roman" w:cs="Times New Roman"/>
-          <w:b/>
-          <w:b/>
-          <w:sz w:val="28"/>
-          <w:szCs w:val="28"/>
-          <w:lang w:val="en-US"/>
-        </w:rPr>
-      </w:pPr>
-      <w:r>
-        <w:rPr/>
+          <w:rFonts w:ascii="Times New Roman" w:hAnsi="Times New Roman"/>
+          <w:sz w:val="24"/>
+          <w:szCs w:val="24"/>
+        </w:rPr>
+      </w:pPr>
+      <w:r>
+        <w:rPr>
+          <w:rFonts w:ascii="Times New Roman" w:hAnsi="Times New Roman"/>
+          <w:sz w:val="24"/>
+          <w:szCs w:val="24"/>
+        </w:rPr>
         <w:t>#include "fcntl.h"</w:t>
       </w:r>
     </w:p>
@@ -4238,16 +4304,17 @@
       <w:pPr>
         <w:pStyle w:val="Normal"/>
         <w:rPr>
-          <w:rFonts w:ascii="Times New Roman" w:hAnsi="Times New Roman" w:cs="Times New Roman"/>
-          <w:b/>
-          <w:b/>
-          <w:sz w:val="28"/>
-          <w:szCs w:val="28"/>
-          <w:lang w:val="en-US"/>
-        </w:rPr>
-      </w:pPr>
-      <w:r>
-        <w:rPr/>
+          <w:rFonts w:ascii="Times New Roman" w:hAnsi="Times New Roman"/>
+          <w:sz w:val="24"/>
+          <w:szCs w:val="24"/>
+        </w:rPr>
+      </w:pPr>
+      <w:r>
+        <w:rPr>
+          <w:rFonts w:ascii="Times New Roman" w:hAnsi="Times New Roman"/>
+          <w:sz w:val="24"/>
+          <w:szCs w:val="24"/>
+        </w:rPr>
         <w:t>#include "string.h"</w:t>
       </w:r>
     </w:p>
@@ -4255,38 +4322,34 @@
       <w:pPr>
         <w:pStyle w:val="Normal"/>
         <w:rPr>
-          <w:rFonts w:ascii="Times New Roman" w:hAnsi="Times New Roman" w:cs="Times New Roman"/>
-          <w:b/>
-          <w:b/>
-          <w:sz w:val="28"/>
-          <w:szCs w:val="28"/>
-          <w:lang w:val="en-US"/>
-        </w:rPr>
-      </w:pPr>
-      <w:r>
-        <w:rPr>
-          <w:rFonts w:cs="Times New Roman" w:ascii="Times New Roman" w:hAnsi="Times New Roman"/>
-          <w:b/>
-          <w:sz w:val="28"/>
-          <w:szCs w:val="28"/>
-          <w:lang w:val="en-US"/>
-        </w:rPr>
-      </w:r>
-    </w:p>
-    <w:p>
-      <w:pPr>
-        <w:pStyle w:val="Normal"/>
-        <w:rPr>
-          <w:rFonts w:ascii="Times New Roman" w:hAnsi="Times New Roman" w:cs="Times New Roman"/>
-          <w:b/>
-          <w:b/>
-          <w:sz w:val="28"/>
-          <w:szCs w:val="28"/>
-          <w:lang w:val="en-US"/>
-        </w:rPr>
-      </w:pPr>
-      <w:r>
-        <w:rPr/>
+          <w:rFonts w:ascii="Times New Roman" w:hAnsi="Times New Roman"/>
+          <w:sz w:val="24"/>
+          <w:szCs w:val="24"/>
+        </w:rPr>
+      </w:pPr>
+      <w:r>
+        <w:rPr>
+          <w:rFonts w:ascii="Times New Roman" w:hAnsi="Times New Roman"/>
+          <w:sz w:val="24"/>
+          <w:szCs w:val="24"/>
+        </w:rPr>
+      </w:r>
+    </w:p>
+    <w:p>
+      <w:pPr>
+        <w:pStyle w:val="Normal"/>
+        <w:rPr>
+          <w:rFonts w:ascii="Times New Roman" w:hAnsi="Times New Roman"/>
+          <w:sz w:val="24"/>
+          <w:szCs w:val="24"/>
+        </w:rPr>
+      </w:pPr>
+      <w:r>
+        <w:rPr>
+          <w:rFonts w:ascii="Times New Roman" w:hAnsi="Times New Roman"/>
+          <w:sz w:val="24"/>
+          <w:szCs w:val="24"/>
+        </w:rPr>
         <w:t>int main() {</w:t>
       </w:r>
     </w:p>
@@ -4294,20 +4357,25 @@
       <w:pPr>
         <w:pStyle w:val="Normal"/>
         <w:rPr>
-          <w:rFonts w:ascii="Times New Roman" w:hAnsi="Times New Roman" w:cs="Times New Roman"/>
-          <w:b/>
-          <w:b/>
-          <w:sz w:val="28"/>
-          <w:szCs w:val="28"/>
-          <w:lang w:val="en-US"/>
-        </w:rPr>
-      </w:pPr>
-      <w:r>
-        <w:rPr/>
+          <w:rFonts w:ascii="Times New Roman" w:hAnsi="Times New Roman"/>
+          <w:sz w:val="24"/>
+          <w:szCs w:val="24"/>
+        </w:rPr>
+      </w:pPr>
+      <w:r>
+        <w:rPr>
+          <w:rFonts w:ascii="Times New Roman" w:hAnsi="Times New Roman"/>
+          <w:sz w:val="24"/>
+          <w:szCs w:val="24"/>
+        </w:rPr>
         <w:t xml:space="preserve">    </w:t>
       </w:r>
       <w:r>
-        <w:rPr/>
+        <w:rPr>
+          <w:rFonts w:ascii="Times New Roman" w:hAnsi="Times New Roman"/>
+          <w:sz w:val="24"/>
+          <w:szCs w:val="24"/>
+        </w:rPr>
         <w:t>int len;</w:t>
       </w:r>
     </w:p>
@@ -4315,20 +4383,25 @@
       <w:pPr>
         <w:pStyle w:val="Normal"/>
         <w:rPr>
-          <w:rFonts w:ascii="Times New Roman" w:hAnsi="Times New Roman" w:cs="Times New Roman"/>
-          <w:b/>
-          <w:b/>
-          <w:sz w:val="28"/>
-          <w:szCs w:val="28"/>
-          <w:lang w:val="en-US"/>
-        </w:rPr>
-      </w:pPr>
-      <w:r>
-        <w:rPr/>
+          <w:rFonts w:ascii="Times New Roman" w:hAnsi="Times New Roman"/>
+          <w:sz w:val="24"/>
+          <w:szCs w:val="24"/>
+        </w:rPr>
+      </w:pPr>
+      <w:r>
+        <w:rPr>
+          <w:rFonts w:ascii="Times New Roman" w:hAnsi="Times New Roman"/>
+          <w:sz w:val="24"/>
+          <w:szCs w:val="24"/>
+        </w:rPr>
         <w:t xml:space="preserve">    </w:t>
       </w:r>
       <w:r>
-        <w:rPr/>
+        <w:rPr>
+          <w:rFonts w:ascii="Times New Roman" w:hAnsi="Times New Roman"/>
+          <w:sz w:val="24"/>
+          <w:szCs w:val="24"/>
+        </w:rPr>
         <w:t>if (read(STDIN_FILENO, &amp;len, sizeof(int)) == -1) { // reading length of data</w:t>
       </w:r>
     </w:p>
@@ -4336,20 +4409,25 @@
       <w:pPr>
         <w:pStyle w:val="Normal"/>
         <w:rPr>
-          <w:rFonts w:ascii="Times New Roman" w:hAnsi="Times New Roman" w:cs="Times New Roman"/>
-          <w:b/>
-          <w:b/>
-          <w:sz w:val="28"/>
-          <w:szCs w:val="28"/>
-          <w:lang w:val="en-US"/>
-        </w:rPr>
-      </w:pPr>
-      <w:r>
-        <w:rPr/>
+          <w:rFonts w:ascii="Times New Roman" w:hAnsi="Times New Roman"/>
+          <w:sz w:val="24"/>
+          <w:szCs w:val="24"/>
+        </w:rPr>
+      </w:pPr>
+      <w:r>
+        <w:rPr>
+          <w:rFonts w:ascii="Times New Roman" w:hAnsi="Times New Roman"/>
+          <w:sz w:val="24"/>
+          <w:szCs w:val="24"/>
+        </w:rPr>
         <w:t xml:space="preserve">        </w:t>
       </w:r>
       <w:r>
-        <w:rPr/>
+        <w:rPr>
+          <w:rFonts w:ascii="Times New Roman" w:hAnsi="Times New Roman"/>
+          <w:sz w:val="24"/>
+          <w:szCs w:val="24"/>
+        </w:rPr>
         <w:t>perror("Forward pipe reading error");</w:t>
       </w:r>
     </w:p>
@@ -4357,20 +4435,25 @@
       <w:pPr>
         <w:pStyle w:val="Normal"/>
         <w:rPr>
-          <w:rFonts w:ascii="Times New Roman" w:hAnsi="Times New Roman" w:cs="Times New Roman"/>
-          <w:b/>
-          <w:b/>
-          <w:sz w:val="28"/>
-          <w:szCs w:val="28"/>
-          <w:lang w:val="en-US"/>
-        </w:rPr>
-      </w:pPr>
-      <w:r>
-        <w:rPr/>
+          <w:rFonts w:ascii="Times New Roman" w:hAnsi="Times New Roman"/>
+          <w:sz w:val="24"/>
+          <w:szCs w:val="24"/>
+        </w:rPr>
+      </w:pPr>
+      <w:r>
+        <w:rPr>
+          <w:rFonts w:ascii="Times New Roman" w:hAnsi="Times New Roman"/>
+          <w:sz w:val="24"/>
+          <w:szCs w:val="24"/>
+        </w:rPr>
         <w:t xml:space="preserve">        </w:t>
       </w:r>
       <w:r>
-        <w:rPr/>
+        <w:rPr>
+          <w:rFonts w:ascii="Times New Roman" w:hAnsi="Times New Roman"/>
+          <w:sz w:val="24"/>
+          <w:szCs w:val="24"/>
+        </w:rPr>
         <w:t>_exit(-1);</w:t>
       </w:r>
     </w:p>
@@ -4378,20 +4461,25 @@
       <w:pPr>
         <w:pStyle w:val="Normal"/>
         <w:rPr>
-          <w:rFonts w:ascii="Times New Roman" w:hAnsi="Times New Roman" w:cs="Times New Roman"/>
-          <w:b/>
-          <w:b/>
-          <w:sz w:val="28"/>
-          <w:szCs w:val="28"/>
-          <w:lang w:val="en-US"/>
-        </w:rPr>
-      </w:pPr>
-      <w:r>
-        <w:rPr/>
+          <w:rFonts w:ascii="Times New Roman" w:hAnsi="Times New Roman"/>
+          <w:sz w:val="24"/>
+          <w:szCs w:val="24"/>
+        </w:rPr>
+      </w:pPr>
+      <w:r>
+        <w:rPr>
+          <w:rFonts w:ascii="Times New Roman" w:hAnsi="Times New Roman"/>
+          <w:sz w:val="24"/>
+          <w:szCs w:val="24"/>
+        </w:rPr>
         <w:t xml:space="preserve">    </w:t>
       </w:r>
       <w:r>
-        <w:rPr/>
+        <w:rPr>
+          <w:rFonts w:ascii="Times New Roman" w:hAnsi="Times New Roman"/>
+          <w:sz w:val="24"/>
+          <w:szCs w:val="24"/>
+        </w:rPr>
         <w:t>}</w:t>
       </w:r>
     </w:p>
@@ -4399,20 +4487,25 @@
       <w:pPr>
         <w:pStyle w:val="Normal"/>
         <w:rPr>
-          <w:rFonts w:ascii="Times New Roman" w:hAnsi="Times New Roman" w:cs="Times New Roman"/>
-          <w:b/>
-          <w:b/>
-          <w:sz w:val="28"/>
-          <w:szCs w:val="28"/>
-          <w:lang w:val="en-US"/>
-        </w:rPr>
-      </w:pPr>
-      <w:r>
-        <w:rPr/>
+          <w:rFonts w:ascii="Times New Roman" w:hAnsi="Times New Roman"/>
+          <w:sz w:val="24"/>
+          <w:szCs w:val="24"/>
+        </w:rPr>
+      </w:pPr>
+      <w:r>
+        <w:rPr>
+          <w:rFonts w:ascii="Times New Roman" w:hAnsi="Times New Roman"/>
+          <w:sz w:val="24"/>
+          <w:szCs w:val="24"/>
+        </w:rPr>
         <w:t xml:space="preserve">    </w:t>
       </w:r>
       <w:r>
-        <w:rPr/>
+        <w:rPr>
+          <w:rFonts w:ascii="Times New Roman" w:hAnsi="Times New Roman"/>
+          <w:sz w:val="24"/>
+          <w:szCs w:val="24"/>
+        </w:rPr>
         <w:t>char* data = malloc(sizeof(char)*len);</w:t>
       </w:r>
     </w:p>
@@ -4420,20 +4513,25 @@
       <w:pPr>
         <w:pStyle w:val="Normal"/>
         <w:rPr>
-          <w:rFonts w:ascii="Times New Roman" w:hAnsi="Times New Roman" w:cs="Times New Roman"/>
-          <w:b/>
-          <w:b/>
-          <w:sz w:val="28"/>
-          <w:szCs w:val="28"/>
-          <w:lang w:val="en-US"/>
-        </w:rPr>
-      </w:pPr>
-      <w:r>
-        <w:rPr/>
+          <w:rFonts w:ascii="Times New Roman" w:hAnsi="Times New Roman"/>
+          <w:sz w:val="24"/>
+          <w:szCs w:val="24"/>
+        </w:rPr>
+      </w:pPr>
+      <w:r>
+        <w:rPr>
+          <w:rFonts w:ascii="Times New Roman" w:hAnsi="Times New Roman"/>
+          <w:sz w:val="24"/>
+          <w:szCs w:val="24"/>
+        </w:rPr>
         <w:t xml:space="preserve">    </w:t>
       </w:r>
       <w:r>
-        <w:rPr/>
+        <w:rPr>
+          <w:rFonts w:ascii="Times New Roman" w:hAnsi="Times New Roman"/>
+          <w:sz w:val="24"/>
+          <w:szCs w:val="24"/>
+        </w:rPr>
         <w:t>if (read(STDIN_FILENO, data, len) == -1) { // reading whole data</w:t>
       </w:r>
     </w:p>
@@ -4441,20 +4539,25 @@
       <w:pPr>
         <w:pStyle w:val="Normal"/>
         <w:rPr>
-          <w:rFonts w:ascii="Times New Roman" w:hAnsi="Times New Roman" w:cs="Times New Roman"/>
-          <w:b/>
-          <w:b/>
-          <w:sz w:val="28"/>
-          <w:szCs w:val="28"/>
-          <w:lang w:val="en-US"/>
-        </w:rPr>
-      </w:pPr>
-      <w:r>
-        <w:rPr/>
+          <w:rFonts w:ascii="Times New Roman" w:hAnsi="Times New Roman"/>
+          <w:sz w:val="24"/>
+          <w:szCs w:val="24"/>
+        </w:rPr>
+      </w:pPr>
+      <w:r>
+        <w:rPr>
+          <w:rFonts w:ascii="Times New Roman" w:hAnsi="Times New Roman"/>
+          <w:sz w:val="24"/>
+          <w:szCs w:val="24"/>
+        </w:rPr>
         <w:t xml:space="preserve">        </w:t>
       </w:r>
       <w:r>
-        <w:rPr/>
+        <w:rPr>
+          <w:rFonts w:ascii="Times New Roman" w:hAnsi="Times New Roman"/>
+          <w:sz w:val="24"/>
+          <w:szCs w:val="24"/>
+        </w:rPr>
         <w:t>perror("Forward pipe reading error");</w:t>
       </w:r>
     </w:p>
@@ -4462,20 +4565,25 @@
       <w:pPr>
         <w:pStyle w:val="Normal"/>
         <w:rPr>
-          <w:rFonts w:ascii="Times New Roman" w:hAnsi="Times New Roman" w:cs="Times New Roman"/>
-          <w:b/>
-          <w:b/>
-          <w:sz w:val="28"/>
-          <w:szCs w:val="28"/>
-          <w:lang w:val="en-US"/>
-        </w:rPr>
-      </w:pPr>
-      <w:r>
-        <w:rPr/>
+          <w:rFonts w:ascii="Times New Roman" w:hAnsi="Times New Roman"/>
+          <w:sz w:val="24"/>
+          <w:szCs w:val="24"/>
+        </w:rPr>
+      </w:pPr>
+      <w:r>
+        <w:rPr>
+          <w:rFonts w:ascii="Times New Roman" w:hAnsi="Times New Roman"/>
+          <w:sz w:val="24"/>
+          <w:szCs w:val="24"/>
+        </w:rPr>
         <w:t xml:space="preserve">        </w:t>
       </w:r>
       <w:r>
-        <w:rPr/>
+        <w:rPr>
+          <w:rFonts w:ascii="Times New Roman" w:hAnsi="Times New Roman"/>
+          <w:sz w:val="24"/>
+          <w:szCs w:val="24"/>
+        </w:rPr>
         <w:t>_exit(-1);</w:t>
       </w:r>
     </w:p>
@@ -4483,20 +4591,25 @@
       <w:pPr>
         <w:pStyle w:val="Normal"/>
         <w:rPr>
-          <w:rFonts w:ascii="Times New Roman" w:hAnsi="Times New Roman" w:cs="Times New Roman"/>
-          <w:b/>
-          <w:b/>
-          <w:sz w:val="28"/>
-          <w:szCs w:val="28"/>
-          <w:lang w:val="en-US"/>
-        </w:rPr>
-      </w:pPr>
-      <w:r>
-        <w:rPr/>
+          <w:rFonts w:ascii="Times New Roman" w:hAnsi="Times New Roman"/>
+          <w:sz w:val="24"/>
+          <w:szCs w:val="24"/>
+        </w:rPr>
+      </w:pPr>
+      <w:r>
+        <w:rPr>
+          <w:rFonts w:ascii="Times New Roman" w:hAnsi="Times New Roman"/>
+          <w:sz w:val="24"/>
+          <w:szCs w:val="24"/>
+        </w:rPr>
         <w:t xml:space="preserve">    </w:t>
       </w:r>
       <w:r>
-        <w:rPr/>
+        <w:rPr>
+          <w:rFonts w:ascii="Times New Roman" w:hAnsi="Times New Roman"/>
+          <w:sz w:val="24"/>
+          <w:szCs w:val="24"/>
+        </w:rPr>
         <w:t>}</w:t>
       </w:r>
     </w:p>
@@ -4504,20 +4617,25 @@
       <w:pPr>
         <w:pStyle w:val="Normal"/>
         <w:rPr>
-          <w:rFonts w:ascii="Times New Roman" w:hAnsi="Times New Roman" w:cs="Times New Roman"/>
-          <w:b/>
-          <w:b/>
-          <w:sz w:val="28"/>
-          <w:szCs w:val="28"/>
-          <w:lang w:val="en-US"/>
-        </w:rPr>
-      </w:pPr>
-      <w:r>
-        <w:rPr/>
+          <w:rFonts w:ascii="Times New Roman" w:hAnsi="Times New Roman"/>
+          <w:sz w:val="24"/>
+          <w:szCs w:val="24"/>
+        </w:rPr>
+      </w:pPr>
+      <w:r>
+        <w:rPr>
+          <w:rFonts w:ascii="Times New Roman" w:hAnsi="Times New Roman"/>
+          <w:sz w:val="24"/>
+          <w:szCs w:val="24"/>
+        </w:rPr>
         <w:t xml:space="preserve">    </w:t>
       </w:r>
       <w:r>
-        <w:rPr/>
+        <w:rPr>
+          <w:rFonts w:ascii="Times New Roman" w:hAnsi="Times New Roman"/>
+          <w:sz w:val="24"/>
+          <w:szCs w:val="24"/>
+        </w:rPr>
         <w:t>char* var = strtok(data, "\n"); // getting filename</w:t>
       </w:r>
     </w:p>
@@ -4525,41 +4643,207 @@
       <w:pPr>
         <w:pStyle w:val="Normal"/>
         <w:rPr>
-          <w:rFonts w:ascii="Times New Roman" w:hAnsi="Times New Roman" w:cs="Times New Roman"/>
-          <w:b/>
-          <w:b/>
-          <w:sz w:val="28"/>
-          <w:szCs w:val="28"/>
-          <w:lang w:val="en-US"/>
-        </w:rPr>
-      </w:pPr>
-      <w:r>
-        <w:rPr/>
+          <w:rFonts w:ascii="Times New Roman" w:hAnsi="Times New Roman"/>
+          <w:sz w:val="24"/>
+          <w:szCs w:val="24"/>
+        </w:rPr>
+      </w:pPr>
+      <w:r>
+        <w:rPr>
+          <w:rFonts w:ascii="Times New Roman" w:hAnsi="Times New Roman"/>
+          <w:sz w:val="24"/>
+          <w:szCs w:val="24"/>
+        </w:rPr>
         <w:t xml:space="preserve">    </w:t>
       </w:r>
       <w:r>
-        <w:rPr/>
-        <w:t>int file = open(var, O_WRONLY | O_CREAT, 0777);</w:t>
-      </w:r>
-    </w:p>
-    <w:p>
-      <w:pPr>
-        <w:pStyle w:val="Normal"/>
-        <w:rPr>
-          <w:rFonts w:ascii="Times New Roman" w:hAnsi="Times New Roman" w:cs="Times New Roman"/>
-          <w:b/>
-          <w:b/>
-          <w:sz w:val="28"/>
-          <w:szCs w:val="28"/>
-          <w:lang w:val="en-US"/>
-        </w:rPr>
-      </w:pPr>
-      <w:r>
-        <w:rPr/>
+        <w:rPr>
+          <w:rFonts w:ascii="Times New Roman" w:hAnsi="Times New Roman"/>
+          <w:sz w:val="24"/>
+          <w:szCs w:val="24"/>
+        </w:rPr>
+        <w:t>var = strtok(NULL, "\n"); // getting array with all the numbers</w:t>
+      </w:r>
+    </w:p>
+    <w:p>
+      <w:pPr>
+        <w:pStyle w:val="Normal"/>
+        <w:rPr>
+          <w:rFonts w:ascii="Times New Roman" w:hAnsi="Times New Roman"/>
+          <w:sz w:val="24"/>
+          <w:szCs w:val="24"/>
+        </w:rPr>
+      </w:pPr>
+      <w:r>
+        <w:rPr>
+          <w:rFonts w:ascii="Times New Roman" w:hAnsi="Times New Roman"/>
+          <w:sz w:val="24"/>
+          <w:szCs w:val="24"/>
+        </w:rPr>
         <w:t xml:space="preserve">    </w:t>
       </w:r>
       <w:r>
-        <w:rPr/>
+        <w:rPr>
+          <w:rFonts w:ascii="Times New Roman" w:hAnsi="Times New Roman"/>
+          <w:sz w:val="24"/>
+          <w:szCs w:val="24"/>
+        </w:rPr>
+        <w:t>var = strtok(var, " "); // getting first number as char*</w:t>
+      </w:r>
+    </w:p>
+    <w:p>
+      <w:pPr>
+        <w:pStyle w:val="Normal"/>
+        <w:rPr>
+          <w:rFonts w:ascii="Times New Roman" w:hAnsi="Times New Roman"/>
+          <w:sz w:val="24"/>
+          <w:szCs w:val="24"/>
+        </w:rPr>
+      </w:pPr>
+      <w:r>
+        <w:rPr>
+          <w:rFonts w:ascii="Times New Roman" w:hAnsi="Times New Roman"/>
+          <w:sz w:val="24"/>
+          <w:szCs w:val="24"/>
+        </w:rPr>
+        <w:t xml:space="preserve">    </w:t>
+      </w:r>
+      <w:r>
+        <w:rPr>
+          <w:rFonts w:ascii="Times New Roman" w:hAnsi="Times New Roman"/>
+          <w:sz w:val="24"/>
+          <w:szCs w:val="24"/>
+        </w:rPr>
+        <w:t>if ((var == NULL) || ((var[0]!='0') &amp;&amp; (atoi(var)==0))) { // checking whether data is correct</w:t>
+      </w:r>
+    </w:p>
+    <w:p>
+      <w:pPr>
+        <w:pStyle w:val="Normal"/>
+        <w:rPr>
+          <w:rFonts w:ascii="Times New Roman" w:hAnsi="Times New Roman"/>
+          <w:sz w:val="24"/>
+          <w:szCs w:val="24"/>
+        </w:rPr>
+      </w:pPr>
+      <w:r>
+        <w:rPr>
+          <w:rFonts w:ascii="Times New Roman" w:hAnsi="Times New Roman"/>
+          <w:sz w:val="24"/>
+          <w:szCs w:val="24"/>
+        </w:rPr>
+        <w:t xml:space="preserve">        </w:t>
+      </w:r>
+      <w:r>
+        <w:rPr>
+          <w:rFonts w:ascii="Times New Roman" w:hAnsi="Times New Roman"/>
+          <w:sz w:val="24"/>
+          <w:szCs w:val="24"/>
+        </w:rPr>
+        <w:t>perror("data format error");</w:t>
+      </w:r>
+    </w:p>
+    <w:p>
+      <w:pPr>
+        <w:pStyle w:val="Normal"/>
+        <w:rPr>
+          <w:rFonts w:ascii="Times New Roman" w:hAnsi="Times New Roman"/>
+          <w:sz w:val="24"/>
+          <w:szCs w:val="24"/>
+        </w:rPr>
+      </w:pPr>
+      <w:r>
+        <w:rPr>
+          <w:rFonts w:ascii="Times New Roman" w:hAnsi="Times New Roman"/>
+          <w:sz w:val="24"/>
+          <w:szCs w:val="24"/>
+        </w:rPr>
+        <w:t xml:space="preserve">        </w:t>
+      </w:r>
+      <w:r>
+        <w:rPr>
+          <w:rFonts w:ascii="Times New Roman" w:hAnsi="Times New Roman"/>
+          <w:sz w:val="24"/>
+          <w:szCs w:val="24"/>
+        </w:rPr>
+        <w:t>_exit(-2);</w:t>
+      </w:r>
+    </w:p>
+    <w:p>
+      <w:pPr>
+        <w:pStyle w:val="Normal"/>
+        <w:rPr>
+          <w:rFonts w:ascii="Times New Roman" w:hAnsi="Times New Roman"/>
+          <w:sz w:val="24"/>
+          <w:szCs w:val="24"/>
+        </w:rPr>
+      </w:pPr>
+      <w:r>
+        <w:rPr>
+          <w:rFonts w:ascii="Times New Roman" w:hAnsi="Times New Roman"/>
+          <w:sz w:val="24"/>
+          <w:szCs w:val="24"/>
+        </w:rPr>
+        <w:t xml:space="preserve">    </w:t>
+      </w:r>
+      <w:r>
+        <w:rPr>
+          <w:rFonts w:ascii="Times New Roman" w:hAnsi="Times New Roman"/>
+          <w:sz w:val="24"/>
+          <w:szCs w:val="24"/>
+        </w:rPr>
+        <w:t>}</w:t>
+      </w:r>
+    </w:p>
+    <w:p>
+      <w:pPr>
+        <w:pStyle w:val="Normal"/>
+        <w:rPr>
+          <w:rFonts w:ascii="Times New Roman" w:hAnsi="Times New Roman"/>
+          <w:sz w:val="24"/>
+          <w:szCs w:val="24"/>
+        </w:rPr>
+      </w:pPr>
+      <w:r>
+        <w:rPr>
+          <w:rFonts w:ascii="Times New Roman" w:hAnsi="Times New Roman"/>
+          <w:sz w:val="24"/>
+          <w:szCs w:val="24"/>
+        </w:rPr>
+        <w:t xml:space="preserve">    </w:t>
+      </w:r>
+      <w:r>
+        <w:rPr>
+          <w:rFonts w:ascii="Times New Roman" w:hAnsi="Times New Roman"/>
+          <w:sz w:val="24"/>
+          <w:szCs w:val="24"/>
+        </w:rPr>
+        <w:t>int file = open(data, O_WRONLY | O_CREAT, 0777);</w:t>
+      </w:r>
+    </w:p>
+    <w:p>
+      <w:pPr>
+        <w:pStyle w:val="Normal"/>
+        <w:rPr>
+          <w:rFonts w:ascii="Times New Roman" w:hAnsi="Times New Roman"/>
+          <w:sz w:val="24"/>
+          <w:szCs w:val="24"/>
+        </w:rPr>
+      </w:pPr>
+      <w:r>
+        <w:rPr>
+          <w:rFonts w:ascii="Times New Roman" w:hAnsi="Times New Roman"/>
+          <w:sz w:val="24"/>
+          <w:szCs w:val="24"/>
+        </w:rPr>
+        <w:t xml:space="preserve">    </w:t>
+      </w:r>
+      <w:r>
+        <w:rPr>
+          <w:rFonts w:ascii="Times New Roman" w:hAnsi="Times New Roman"/>
+          <w:sz w:val="24"/>
+          <w:szCs w:val="24"/>
+        </w:rPr>
         <w:t>if (file == -1) {</w:t>
       </w:r>
     </w:p>
@@ -4567,20 +4851,25 @@
       <w:pPr>
         <w:pStyle w:val="Normal"/>
         <w:rPr>
-          <w:rFonts w:ascii="Times New Roman" w:hAnsi="Times New Roman" w:cs="Times New Roman"/>
-          <w:b/>
-          <w:b/>
-          <w:sz w:val="28"/>
-          <w:szCs w:val="28"/>
-          <w:lang w:val="en-US"/>
-        </w:rPr>
-      </w:pPr>
-      <w:r>
-        <w:rPr/>
+          <w:rFonts w:ascii="Times New Roman" w:hAnsi="Times New Roman"/>
+          <w:sz w:val="24"/>
+          <w:szCs w:val="24"/>
+        </w:rPr>
+      </w:pPr>
+      <w:r>
+        <w:rPr>
+          <w:rFonts w:ascii="Times New Roman" w:hAnsi="Times New Roman"/>
+          <w:sz w:val="24"/>
+          <w:szCs w:val="24"/>
+        </w:rPr>
         <w:t xml:space="preserve">        </w:t>
       </w:r>
       <w:r>
-        <w:rPr/>
+        <w:rPr>
+          <w:rFonts w:ascii="Times New Roman" w:hAnsi="Times New Roman"/>
+          <w:sz w:val="24"/>
+          <w:szCs w:val="24"/>
+        </w:rPr>
         <w:t>perror("File reading error");</w:t>
       </w:r>
     </w:p>
@@ -4588,41 +4877,51 @@
       <w:pPr>
         <w:pStyle w:val="Normal"/>
         <w:rPr>
-          <w:rFonts w:ascii="Times New Roman" w:hAnsi="Times New Roman" w:cs="Times New Roman"/>
-          <w:b/>
-          <w:b/>
-          <w:sz w:val="28"/>
-          <w:szCs w:val="28"/>
-          <w:lang w:val="en-US"/>
-        </w:rPr>
-      </w:pPr>
-      <w:r>
-        <w:rPr/>
+          <w:rFonts w:ascii="Times New Roman" w:hAnsi="Times New Roman"/>
+          <w:sz w:val="24"/>
+          <w:szCs w:val="24"/>
+        </w:rPr>
+      </w:pPr>
+      <w:r>
+        <w:rPr>
+          <w:rFonts w:ascii="Times New Roman" w:hAnsi="Times New Roman"/>
+          <w:sz w:val="24"/>
+          <w:szCs w:val="24"/>
+        </w:rPr>
         <w:t xml:space="preserve">        </w:t>
       </w:r>
       <w:r>
-        <w:rPr/>
-        <w:t>_exit(-2);</w:t>
-      </w:r>
-    </w:p>
-    <w:p>
-      <w:pPr>
-        <w:pStyle w:val="Normal"/>
-        <w:rPr>
-          <w:rFonts w:ascii="Times New Roman" w:hAnsi="Times New Roman" w:cs="Times New Roman"/>
-          <w:b/>
-          <w:b/>
-          <w:sz w:val="28"/>
-          <w:szCs w:val="28"/>
-          <w:lang w:val="en-US"/>
-        </w:rPr>
-      </w:pPr>
-      <w:r>
-        <w:rPr/>
+        <w:rPr>
+          <w:rFonts w:ascii="Times New Roman" w:hAnsi="Times New Roman"/>
+          <w:sz w:val="24"/>
+          <w:szCs w:val="24"/>
+        </w:rPr>
+        <w:t>_exit(-3);</w:t>
+      </w:r>
+    </w:p>
+    <w:p>
+      <w:pPr>
+        <w:pStyle w:val="Normal"/>
+        <w:rPr>
+          <w:rFonts w:ascii="Times New Roman" w:hAnsi="Times New Roman"/>
+          <w:sz w:val="24"/>
+          <w:szCs w:val="24"/>
+        </w:rPr>
+      </w:pPr>
+      <w:r>
+        <w:rPr>
+          <w:rFonts w:ascii="Times New Roman" w:hAnsi="Times New Roman"/>
+          <w:sz w:val="24"/>
+          <w:szCs w:val="24"/>
+        </w:rPr>
         <w:t xml:space="preserve">    </w:t>
       </w:r>
       <w:r>
-        <w:rPr/>
+        <w:rPr>
+          <w:rFonts w:ascii="Times New Roman" w:hAnsi="Times New Roman"/>
+          <w:sz w:val="24"/>
+          <w:szCs w:val="24"/>
+        </w:rPr>
         <w:t>}</w:t>
       </w:r>
     </w:p>
@@ -4630,125 +4929,458 @@
       <w:pPr>
         <w:pStyle w:val="Normal"/>
         <w:rPr>
-          <w:rFonts w:ascii="Times New Roman" w:hAnsi="Times New Roman" w:cs="Times New Roman"/>
-          <w:b/>
-          <w:b/>
-          <w:sz w:val="28"/>
-          <w:szCs w:val="28"/>
-          <w:lang w:val="en-US"/>
-        </w:rPr>
-      </w:pPr>
-      <w:r>
-        <w:rPr/>
+          <w:rFonts w:ascii="Times New Roman" w:hAnsi="Times New Roman"/>
+          <w:sz w:val="24"/>
+          <w:szCs w:val="24"/>
+        </w:rPr>
+      </w:pPr>
+      <w:r>
+        <w:rPr>
+          <w:rFonts w:ascii="Times New Roman" w:hAnsi="Times New Roman"/>
+          <w:sz w:val="24"/>
+          <w:szCs w:val="24"/>
+        </w:rPr>
         <w:t xml:space="preserve">    </w:t>
       </w:r>
       <w:r>
-        <w:rPr/>
-        <w:t>var = strtok(NULL, "\n"); // getting array with all the numbers</w:t>
-      </w:r>
-    </w:p>
-    <w:p>
-      <w:pPr>
-        <w:pStyle w:val="Normal"/>
-        <w:rPr>
-          <w:rFonts w:ascii="Times New Roman" w:hAnsi="Times New Roman" w:cs="Times New Roman"/>
-          <w:b/>
-          <w:b/>
-          <w:sz w:val="28"/>
-          <w:szCs w:val="28"/>
-          <w:lang w:val="en-US"/>
-        </w:rPr>
-      </w:pPr>
-      <w:r>
-        <w:rPr/>
+        <w:rPr>
+          <w:rFonts w:ascii="Times New Roman" w:hAnsi="Times New Roman"/>
+          <w:sz w:val="24"/>
+          <w:szCs w:val="24"/>
+        </w:rPr>
+        <w:t>int result=atoi(var); // getting first number as int</w:t>
+      </w:r>
+    </w:p>
+    <w:p>
+      <w:pPr>
+        <w:pStyle w:val="Normal"/>
+        <w:rPr>
+          <w:rFonts w:ascii="Times New Roman" w:hAnsi="Times New Roman"/>
+          <w:sz w:val="24"/>
+          <w:szCs w:val="24"/>
+        </w:rPr>
+      </w:pPr>
+      <w:r>
+        <w:rPr>
+          <w:rFonts w:ascii="Times New Roman" w:hAnsi="Times New Roman"/>
+          <w:sz w:val="24"/>
+          <w:szCs w:val="24"/>
+        </w:rPr>
         <w:t xml:space="preserve">    </w:t>
       </w:r>
       <w:r>
-        <w:rPr/>
-        <w:t>var = strtok(var, " "); // getting first number as char*</w:t>
-      </w:r>
-    </w:p>
-    <w:p>
-      <w:pPr>
-        <w:pStyle w:val="Normal"/>
-        <w:rPr>
-          <w:rFonts w:ascii="Times New Roman" w:hAnsi="Times New Roman" w:cs="Times New Roman"/>
-          <w:b/>
-          <w:b/>
-          <w:sz w:val="28"/>
-          <w:szCs w:val="28"/>
-          <w:lang w:val="en-US"/>
-        </w:rPr>
-      </w:pPr>
-      <w:r>
-        <w:rPr/>
+        <w:rPr>
+          <w:rFonts w:ascii="Times New Roman" w:hAnsi="Times New Roman"/>
+          <w:sz w:val="24"/>
+          <w:szCs w:val="24"/>
+        </w:rPr>
+        <w:t>var = strtok(NULL, " ");</w:t>
+      </w:r>
+    </w:p>
+    <w:p>
+      <w:pPr>
+        <w:pStyle w:val="Normal"/>
+        <w:rPr>
+          <w:rFonts w:ascii="Times New Roman" w:hAnsi="Times New Roman"/>
+          <w:sz w:val="24"/>
+          <w:szCs w:val="24"/>
+        </w:rPr>
+      </w:pPr>
+      <w:r>
+        <w:rPr>
+          <w:rFonts w:ascii="Times New Roman" w:hAnsi="Times New Roman"/>
+          <w:sz w:val="24"/>
+          <w:szCs w:val="24"/>
+        </w:rPr>
         <w:t xml:space="preserve">    </w:t>
       </w:r>
       <w:r>
-        <w:rPr/>
-        <w:t>int result=atoi(var); // getting first number as int</w:t>
-      </w:r>
-    </w:p>
-    <w:p>
-      <w:pPr>
-        <w:pStyle w:val="Normal"/>
-        <w:rPr>
-          <w:rFonts w:ascii="Times New Roman" w:hAnsi="Times New Roman" w:cs="Times New Roman"/>
-          <w:b/>
-          <w:b/>
-          <w:sz w:val="28"/>
-          <w:szCs w:val="28"/>
-          <w:lang w:val="en-US"/>
-        </w:rPr>
-      </w:pPr>
-      <w:r>
-        <w:rPr/>
+        <w:rPr>
+          <w:rFonts w:ascii="Times New Roman" w:hAnsi="Times New Roman"/>
+          <w:sz w:val="24"/>
+          <w:szCs w:val="24"/>
+        </w:rPr>
+        <w:t>while (var != NULL) { // dividing</w:t>
+      </w:r>
+    </w:p>
+    <w:p>
+      <w:pPr>
+        <w:pStyle w:val="Normal"/>
+        <w:rPr>
+          <w:rFonts w:ascii="Times New Roman" w:hAnsi="Times New Roman"/>
+          <w:sz w:val="24"/>
+          <w:szCs w:val="24"/>
+        </w:rPr>
+      </w:pPr>
+      <w:r>
+        <w:rPr>
+          <w:rFonts w:ascii="Times New Roman" w:hAnsi="Times New Roman"/>
+          <w:sz w:val="24"/>
+          <w:szCs w:val="24"/>
+        </w:rPr>
+        <w:t xml:space="preserve">        </w:t>
+      </w:r>
+      <w:r>
+        <w:rPr>
+          <w:rFonts w:ascii="Times New Roman" w:hAnsi="Times New Roman"/>
+          <w:sz w:val="24"/>
+          <w:szCs w:val="24"/>
+        </w:rPr>
+        <w:t>printf("%d ", result);</w:t>
+      </w:r>
+    </w:p>
+    <w:p>
+      <w:pPr>
+        <w:pStyle w:val="Normal"/>
+        <w:rPr>
+          <w:rFonts w:ascii="Times New Roman" w:hAnsi="Times New Roman"/>
+          <w:sz w:val="24"/>
+          <w:szCs w:val="24"/>
+        </w:rPr>
+      </w:pPr>
+      <w:r>
+        <w:rPr>
+          <w:rFonts w:ascii="Times New Roman" w:hAnsi="Times New Roman"/>
+          <w:sz w:val="24"/>
+          <w:szCs w:val="24"/>
+        </w:rPr>
+        <w:t xml:space="preserve">        </w:t>
+      </w:r>
+      <w:r>
+        <w:rPr>
+          <w:rFonts w:ascii="Times New Roman" w:hAnsi="Times New Roman"/>
+          <w:sz w:val="24"/>
+          <w:szCs w:val="24"/>
+        </w:rPr>
+        <w:t>int del = atoi(var);</w:t>
+      </w:r>
+    </w:p>
+    <w:p>
+      <w:pPr>
+        <w:pStyle w:val="Normal"/>
+        <w:rPr>
+          <w:rFonts w:ascii="Times New Roman" w:hAnsi="Times New Roman"/>
+          <w:sz w:val="24"/>
+          <w:szCs w:val="24"/>
+        </w:rPr>
+      </w:pPr>
+      <w:r>
+        <w:rPr>
+          <w:rFonts w:ascii="Times New Roman" w:hAnsi="Times New Roman"/>
+          <w:sz w:val="24"/>
+          <w:szCs w:val="24"/>
+        </w:rPr>
+        <w:t xml:space="preserve">        </w:t>
+      </w:r>
+      <w:r>
+        <w:rPr>
+          <w:rFonts w:ascii="Times New Roman" w:hAnsi="Times New Roman"/>
+          <w:sz w:val="24"/>
+          <w:szCs w:val="24"/>
+        </w:rPr>
+        <w:t>if (del == 0) { // checking for 0 div</w:t>
+      </w:r>
+    </w:p>
+    <w:p>
+      <w:pPr>
+        <w:pStyle w:val="Normal"/>
+        <w:rPr>
+          <w:rFonts w:ascii="Times New Roman" w:hAnsi="Times New Roman"/>
+          <w:sz w:val="24"/>
+          <w:szCs w:val="24"/>
+        </w:rPr>
+      </w:pPr>
+      <w:r>
+        <w:rPr>
+          <w:rFonts w:ascii="Times New Roman" w:hAnsi="Times New Roman"/>
+          <w:sz w:val="24"/>
+          <w:szCs w:val="24"/>
+        </w:rPr>
+        <w:t xml:space="preserve">            </w:t>
+      </w:r>
+      <w:r>
+        <w:rPr>
+          <w:rFonts w:ascii="Times New Roman" w:hAnsi="Times New Roman"/>
+          <w:sz w:val="24"/>
+          <w:szCs w:val="24"/>
+        </w:rPr>
+        <w:t>perror("Zero divider error");</w:t>
+      </w:r>
+    </w:p>
+    <w:p>
+      <w:pPr>
+        <w:pStyle w:val="Normal"/>
+        <w:rPr>
+          <w:rFonts w:ascii="Times New Roman" w:hAnsi="Times New Roman"/>
+          <w:sz w:val="24"/>
+          <w:szCs w:val="24"/>
+        </w:rPr>
+      </w:pPr>
+      <w:r>
+        <w:rPr>
+          <w:rFonts w:ascii="Times New Roman" w:hAnsi="Times New Roman"/>
+          <w:sz w:val="24"/>
+          <w:szCs w:val="24"/>
+        </w:rPr>
+        <w:t xml:space="preserve">            </w:t>
+      </w:r>
+      <w:r>
+        <w:rPr>
+          <w:rFonts w:ascii="Times New Roman" w:hAnsi="Times New Roman"/>
+          <w:sz w:val="24"/>
+          <w:szCs w:val="24"/>
+        </w:rPr>
+        <w:t>_exit(-4);</w:t>
+      </w:r>
+    </w:p>
+    <w:p>
+      <w:pPr>
+        <w:pStyle w:val="Normal"/>
+        <w:rPr>
+          <w:rFonts w:ascii="Times New Roman" w:hAnsi="Times New Roman"/>
+          <w:sz w:val="24"/>
+          <w:szCs w:val="24"/>
+        </w:rPr>
+      </w:pPr>
+      <w:r>
+        <w:rPr>
+          <w:rFonts w:ascii="Times New Roman" w:hAnsi="Times New Roman"/>
+          <w:sz w:val="24"/>
+          <w:szCs w:val="24"/>
+        </w:rPr>
+        <w:t xml:space="preserve">        </w:t>
+      </w:r>
+      <w:r>
+        <w:rPr>
+          <w:rFonts w:ascii="Times New Roman" w:hAnsi="Times New Roman"/>
+          <w:sz w:val="24"/>
+          <w:szCs w:val="24"/>
+        </w:rPr>
+        <w:t>}</w:t>
+      </w:r>
+    </w:p>
+    <w:p>
+      <w:pPr>
+        <w:pStyle w:val="Normal"/>
+        <w:rPr>
+          <w:rFonts w:ascii="Times New Roman" w:hAnsi="Times New Roman"/>
+          <w:sz w:val="24"/>
+          <w:szCs w:val="24"/>
+        </w:rPr>
+      </w:pPr>
+      <w:r>
+        <w:rPr>
+          <w:rFonts w:ascii="Times New Roman" w:hAnsi="Times New Roman"/>
+          <w:sz w:val="24"/>
+          <w:szCs w:val="24"/>
+        </w:rPr>
+        <w:t xml:space="preserve">        </w:t>
+      </w:r>
+      <w:r>
+        <w:rPr>
+          <w:rFonts w:ascii="Times New Roman" w:hAnsi="Times New Roman"/>
+          <w:sz w:val="24"/>
+          <w:szCs w:val="24"/>
+        </w:rPr>
+        <w:t>result/=del;</w:t>
+      </w:r>
+    </w:p>
+    <w:p>
+      <w:pPr>
+        <w:pStyle w:val="Normal"/>
+        <w:rPr>
+          <w:rFonts w:ascii="Times New Roman" w:hAnsi="Times New Roman"/>
+          <w:sz w:val="24"/>
+          <w:szCs w:val="24"/>
+        </w:rPr>
+      </w:pPr>
+      <w:r>
+        <w:rPr>
+          <w:rFonts w:ascii="Times New Roman" w:hAnsi="Times New Roman"/>
+          <w:sz w:val="24"/>
+          <w:szCs w:val="24"/>
+        </w:rPr>
+        <w:t xml:space="preserve">        </w:t>
+      </w:r>
+      <w:r>
+        <w:rPr>
+          <w:rFonts w:ascii="Times New Roman" w:hAnsi="Times New Roman"/>
+          <w:sz w:val="24"/>
+          <w:szCs w:val="24"/>
+        </w:rPr>
+        <w:t>var = strtok(NULL, " ");</w:t>
+      </w:r>
+    </w:p>
+    <w:p>
+      <w:pPr>
+        <w:pStyle w:val="Normal"/>
+        <w:rPr>
+          <w:rFonts w:ascii="Times New Roman" w:hAnsi="Times New Roman"/>
+          <w:sz w:val="24"/>
+          <w:szCs w:val="24"/>
+        </w:rPr>
+      </w:pPr>
+      <w:r>
+        <w:rPr>
+          <w:rFonts w:ascii="Times New Roman" w:hAnsi="Times New Roman"/>
+          <w:sz w:val="24"/>
+          <w:szCs w:val="24"/>
+        </w:rPr>
         <w:t xml:space="preserve">    </w:t>
       </w:r>
       <w:r>
-        <w:rPr/>
-        <w:t>if (result==0) { // checking whether data is correct</w:t>
-      </w:r>
-    </w:p>
-    <w:p>
-      <w:pPr>
-        <w:pStyle w:val="Normal"/>
-        <w:rPr>
-          <w:rFonts w:ascii="Times New Roman" w:hAnsi="Times New Roman" w:cs="Times New Roman"/>
-          <w:b/>
-          <w:b/>
-          <w:sz w:val="28"/>
-          <w:szCs w:val="28"/>
-          <w:lang w:val="en-US"/>
-        </w:rPr>
-      </w:pPr>
-      <w:r>
-        <w:rPr/>
+        <w:rPr>
+          <w:rFonts w:ascii="Times New Roman" w:hAnsi="Times New Roman"/>
+          <w:sz w:val="24"/>
+          <w:szCs w:val="24"/>
+        </w:rPr>
+        <w:t>}</w:t>
+      </w:r>
+    </w:p>
+    <w:p>
+      <w:pPr>
+        <w:pStyle w:val="Normal"/>
+        <w:rPr>
+          <w:rFonts w:ascii="Times New Roman" w:hAnsi="Times New Roman"/>
+          <w:sz w:val="24"/>
+          <w:szCs w:val="24"/>
+        </w:rPr>
+      </w:pPr>
+      <w:r>
+        <w:rPr>
+          <w:rFonts w:ascii="Times New Roman" w:hAnsi="Times New Roman"/>
+          <w:sz w:val="24"/>
+          <w:szCs w:val="24"/>
+        </w:rPr>
+      </w:r>
+    </w:p>
+    <w:p>
+      <w:pPr>
+        <w:pStyle w:val="Normal"/>
+        <w:rPr>
+          <w:rFonts w:ascii="Times New Roman" w:hAnsi="Times New Roman"/>
+          <w:sz w:val="24"/>
+          <w:szCs w:val="24"/>
+        </w:rPr>
+      </w:pPr>
+      <w:r>
+        <w:rPr>
+          <w:rFonts w:ascii="Times New Roman" w:hAnsi="Times New Roman"/>
+          <w:sz w:val="24"/>
+          <w:szCs w:val="24"/>
+        </w:rPr>
+        <w:t xml:space="preserve">    </w:t>
+      </w:r>
+      <w:r>
+        <w:rPr>
+          <w:rFonts w:ascii="Times New Roman" w:hAnsi="Times New Roman"/>
+          <w:sz w:val="24"/>
+          <w:szCs w:val="24"/>
+        </w:rPr>
+        <w:t>int num_len=1, num = result/10; // creating string version of result</w:t>
+      </w:r>
+    </w:p>
+    <w:p>
+      <w:pPr>
+        <w:pStyle w:val="Normal"/>
+        <w:rPr>
+          <w:rFonts w:ascii="Times New Roman" w:hAnsi="Times New Roman"/>
+          <w:sz w:val="24"/>
+          <w:szCs w:val="24"/>
+        </w:rPr>
+      </w:pPr>
+      <w:r>
+        <w:rPr>
+          <w:rFonts w:ascii="Times New Roman" w:hAnsi="Times New Roman"/>
+          <w:sz w:val="24"/>
+          <w:szCs w:val="24"/>
+        </w:rPr>
+        <w:t xml:space="preserve">    </w:t>
+      </w:r>
+      <w:r>
+        <w:rPr>
+          <w:rFonts w:ascii="Times New Roman" w:hAnsi="Times New Roman"/>
+          <w:sz w:val="24"/>
+          <w:szCs w:val="24"/>
+        </w:rPr>
+        <w:t>while (num&gt;0) {</w:t>
+      </w:r>
+    </w:p>
+    <w:p>
+      <w:pPr>
+        <w:pStyle w:val="Normal"/>
+        <w:rPr>
+          <w:rFonts w:ascii="Times New Roman" w:hAnsi="Times New Roman"/>
+          <w:sz w:val="24"/>
+          <w:szCs w:val="24"/>
+        </w:rPr>
+      </w:pPr>
+      <w:r>
+        <w:rPr>
+          <w:rFonts w:ascii="Times New Roman" w:hAnsi="Times New Roman"/>
+          <w:sz w:val="24"/>
+          <w:szCs w:val="24"/>
+        </w:rPr>
         <w:t xml:space="preserve">        </w:t>
       </w:r>
       <w:r>
-        <w:rPr/>
-        <w:t>_exit(-3);</w:t>
-      </w:r>
-    </w:p>
-    <w:p>
-      <w:pPr>
-        <w:pStyle w:val="Normal"/>
-        <w:rPr>
-          <w:rFonts w:ascii="Times New Roman" w:hAnsi="Times New Roman" w:cs="Times New Roman"/>
-          <w:b/>
-          <w:b/>
-          <w:sz w:val="28"/>
-          <w:szCs w:val="28"/>
-          <w:lang w:val="en-US"/>
-        </w:rPr>
-      </w:pPr>
-      <w:r>
-        <w:rPr/>
+        <w:rPr>
+          <w:rFonts w:ascii="Times New Roman" w:hAnsi="Times New Roman"/>
+          <w:sz w:val="24"/>
+          <w:szCs w:val="24"/>
+        </w:rPr>
+        <w:t>num/=10;</w:t>
+      </w:r>
+    </w:p>
+    <w:p>
+      <w:pPr>
+        <w:pStyle w:val="Normal"/>
+        <w:rPr>
+          <w:rFonts w:ascii="Times New Roman" w:hAnsi="Times New Roman"/>
+          <w:sz w:val="24"/>
+          <w:szCs w:val="24"/>
+        </w:rPr>
+      </w:pPr>
+      <w:r>
+        <w:rPr>
+          <w:rFonts w:ascii="Times New Roman" w:hAnsi="Times New Roman"/>
+          <w:sz w:val="24"/>
+          <w:szCs w:val="24"/>
+        </w:rPr>
+        <w:t xml:space="preserve">        </w:t>
+      </w:r>
+      <w:r>
+        <w:rPr>
+          <w:rFonts w:ascii="Times New Roman" w:hAnsi="Times New Roman"/>
+          <w:sz w:val="24"/>
+          <w:szCs w:val="24"/>
+        </w:rPr>
+        <w:t>num_len++;</w:t>
+      </w:r>
+    </w:p>
+    <w:p>
+      <w:pPr>
+        <w:pStyle w:val="Normal"/>
+        <w:rPr>
+          <w:rFonts w:ascii="Times New Roman" w:hAnsi="Times New Roman"/>
+          <w:sz w:val="24"/>
+          <w:szCs w:val="24"/>
+        </w:rPr>
+      </w:pPr>
+      <w:r>
+        <w:rPr>
+          <w:rFonts w:ascii="Times New Roman" w:hAnsi="Times New Roman"/>
+          <w:sz w:val="24"/>
+          <w:szCs w:val="24"/>
+        </w:rPr>
         <w:t xml:space="preserve">    </w:t>
       </w:r>
       <w:r>
-        <w:rPr/>
+        <w:rPr>
+          <w:rFonts w:ascii="Times New Roman" w:hAnsi="Times New Roman"/>
+          <w:sz w:val="24"/>
+          <w:szCs w:val="24"/>
+        </w:rPr>
         <w:t>}</w:t>
       </w:r>
     </w:p>
@@ -4756,146 +5388,276 @@
       <w:pPr>
         <w:pStyle w:val="Normal"/>
         <w:rPr>
-          <w:rFonts w:ascii="Times New Roman" w:hAnsi="Times New Roman" w:cs="Times New Roman"/>
-          <w:b/>
-          <w:b/>
-          <w:sz w:val="28"/>
-          <w:szCs w:val="28"/>
-          <w:lang w:val="en-US"/>
-        </w:rPr>
-      </w:pPr>
-      <w:r>
-        <w:rPr/>
+          <w:rFonts w:ascii="Times New Roman" w:hAnsi="Times New Roman"/>
+          <w:sz w:val="24"/>
+          <w:szCs w:val="24"/>
+        </w:rPr>
+      </w:pPr>
+      <w:r>
+        <w:rPr>
+          <w:rFonts w:ascii="Times New Roman" w:hAnsi="Times New Roman"/>
+          <w:sz w:val="24"/>
+          <w:szCs w:val="24"/>
+        </w:rPr>
         <w:t xml:space="preserve">    </w:t>
       </w:r>
       <w:r>
-        <w:rPr/>
-        <w:t>var = strtok(NULL, " ");</w:t>
-      </w:r>
-    </w:p>
-    <w:p>
-      <w:pPr>
-        <w:pStyle w:val="Normal"/>
-        <w:rPr>
-          <w:rFonts w:ascii="Times New Roman" w:hAnsi="Times New Roman" w:cs="Times New Roman"/>
-          <w:b/>
-          <w:b/>
-          <w:sz w:val="28"/>
-          <w:szCs w:val="28"/>
-          <w:lang w:val="en-US"/>
-        </w:rPr>
-      </w:pPr>
-      <w:r>
-        <w:rPr/>
+        <w:rPr>
+          <w:rFonts w:ascii="Times New Roman" w:hAnsi="Times New Roman"/>
+          <w:sz w:val="24"/>
+          <w:szCs w:val="24"/>
+        </w:rPr>
+        <w:t>char res_str[num_len];</w:t>
+      </w:r>
+    </w:p>
+    <w:p>
+      <w:pPr>
+        <w:pStyle w:val="Normal"/>
+        <w:rPr>
+          <w:rFonts w:ascii="Times New Roman" w:hAnsi="Times New Roman"/>
+          <w:sz w:val="24"/>
+          <w:szCs w:val="24"/>
+        </w:rPr>
+      </w:pPr>
+      <w:r>
+        <w:rPr>
+          <w:rFonts w:ascii="Times New Roman" w:hAnsi="Times New Roman"/>
+          <w:sz w:val="24"/>
+          <w:szCs w:val="24"/>
+        </w:rPr>
         <w:t xml:space="preserve">    </w:t>
       </w:r>
       <w:r>
-        <w:rPr/>
-        <w:t>while (var != NULL) { // dividing</w:t>
-      </w:r>
-    </w:p>
-    <w:p>
-      <w:pPr>
-        <w:pStyle w:val="Normal"/>
-        <w:rPr>
-          <w:rFonts w:ascii="Times New Roman" w:hAnsi="Times New Roman" w:cs="Times New Roman"/>
-          <w:b/>
-          <w:b/>
-          <w:sz w:val="28"/>
-          <w:szCs w:val="28"/>
-          <w:lang w:val="en-US"/>
-        </w:rPr>
-      </w:pPr>
-      <w:r>
-        <w:rPr/>
+        <w:rPr>
+          <w:rFonts w:ascii="Times New Roman" w:hAnsi="Times New Roman"/>
+          <w:sz w:val="24"/>
+          <w:szCs w:val="24"/>
+        </w:rPr>
+        <w:t>sprintf(res_str, "%d", result);</w:t>
+      </w:r>
+    </w:p>
+    <w:p>
+      <w:pPr>
+        <w:pStyle w:val="Normal"/>
+        <w:rPr>
+          <w:rFonts w:ascii="Times New Roman" w:hAnsi="Times New Roman"/>
+          <w:sz w:val="24"/>
+          <w:szCs w:val="24"/>
+        </w:rPr>
+      </w:pPr>
+      <w:r>
+        <w:rPr>
+          <w:rFonts w:ascii="Times New Roman" w:hAnsi="Times New Roman"/>
+          <w:sz w:val="24"/>
+          <w:szCs w:val="24"/>
+        </w:rPr>
+      </w:r>
+    </w:p>
+    <w:p>
+      <w:pPr>
+        <w:pStyle w:val="Normal"/>
+        <w:rPr>
+          <w:rFonts w:ascii="Times New Roman" w:hAnsi="Times New Roman"/>
+          <w:sz w:val="24"/>
+          <w:szCs w:val="24"/>
+        </w:rPr>
+      </w:pPr>
+      <w:r>
+        <w:rPr>
+          <w:rFonts w:ascii="Times New Roman" w:hAnsi="Times New Roman"/>
+          <w:sz w:val="24"/>
+          <w:szCs w:val="24"/>
+        </w:rPr>
+        <w:t xml:space="preserve">    </w:t>
+      </w:r>
+      <w:r>
+        <w:rPr>
+          <w:rFonts w:ascii="Times New Roman" w:hAnsi="Times New Roman"/>
+          <w:sz w:val="24"/>
+          <w:szCs w:val="24"/>
+        </w:rPr>
+        <w:t>if ((write(file, "Here is the answer: ", 20*sizeof(char)) == -1) || (write(file, &amp;res_str, num_len*sizeof(char)) == -1)) { // writing answer to the file</w:t>
+      </w:r>
+    </w:p>
+    <w:p>
+      <w:pPr>
+        <w:pStyle w:val="Normal"/>
+        <w:rPr>
+          <w:rFonts w:ascii="Times New Roman" w:hAnsi="Times New Roman"/>
+          <w:sz w:val="24"/>
+          <w:szCs w:val="24"/>
+        </w:rPr>
+      </w:pPr>
+      <w:r>
+        <w:rPr>
+          <w:rFonts w:ascii="Times New Roman" w:hAnsi="Times New Roman"/>
+          <w:sz w:val="24"/>
+          <w:szCs w:val="24"/>
+        </w:rPr>
         <w:t xml:space="preserve">        </w:t>
       </w:r>
       <w:r>
-        <w:rPr/>
-        <w:t>printf("%d ", result);</w:t>
-      </w:r>
-    </w:p>
-    <w:p>
-      <w:pPr>
-        <w:pStyle w:val="Normal"/>
-        <w:rPr>
-          <w:rFonts w:ascii="Times New Roman" w:hAnsi="Times New Roman" w:cs="Times New Roman"/>
-          <w:b/>
-          <w:b/>
-          <w:sz w:val="28"/>
-          <w:szCs w:val="28"/>
-          <w:lang w:val="en-US"/>
-        </w:rPr>
-      </w:pPr>
-      <w:r>
-        <w:rPr/>
+        <w:rPr>
+          <w:rFonts w:ascii="Times New Roman" w:hAnsi="Times New Roman"/>
+          <w:sz w:val="24"/>
+          <w:szCs w:val="24"/>
+        </w:rPr>
+        <w:t>perror("Writing to file error");</w:t>
+      </w:r>
+    </w:p>
+    <w:p>
+      <w:pPr>
+        <w:pStyle w:val="Normal"/>
+        <w:rPr>
+          <w:rFonts w:ascii="Times New Roman" w:hAnsi="Times New Roman"/>
+          <w:sz w:val="24"/>
+          <w:szCs w:val="24"/>
+        </w:rPr>
+      </w:pPr>
+      <w:r>
+        <w:rPr>
+          <w:rFonts w:ascii="Times New Roman" w:hAnsi="Times New Roman"/>
+          <w:sz w:val="24"/>
+          <w:szCs w:val="24"/>
+        </w:rPr>
         <w:t xml:space="preserve">        </w:t>
       </w:r>
       <w:r>
-        <w:rPr/>
-        <w:t>int del = atoi(var);</w:t>
-      </w:r>
-    </w:p>
-    <w:p>
-      <w:pPr>
-        <w:pStyle w:val="Normal"/>
-        <w:rPr>
-          <w:rFonts w:ascii="Times New Roman" w:hAnsi="Times New Roman" w:cs="Times New Roman"/>
-          <w:b/>
-          <w:b/>
-          <w:sz w:val="28"/>
-          <w:szCs w:val="28"/>
-          <w:lang w:val="en-US"/>
-        </w:rPr>
-      </w:pPr>
-      <w:r>
-        <w:rPr/>
+        <w:rPr>
+          <w:rFonts w:ascii="Times New Roman" w:hAnsi="Times New Roman"/>
+          <w:sz w:val="24"/>
+          <w:szCs w:val="24"/>
+        </w:rPr>
+        <w:t>_exit(-5);</w:t>
+      </w:r>
+    </w:p>
+    <w:p>
+      <w:pPr>
+        <w:pStyle w:val="Normal"/>
+        <w:rPr>
+          <w:rFonts w:ascii="Times New Roman" w:hAnsi="Times New Roman"/>
+          <w:sz w:val="24"/>
+          <w:szCs w:val="24"/>
+        </w:rPr>
+      </w:pPr>
+      <w:r>
+        <w:rPr>
+          <w:rFonts w:ascii="Times New Roman" w:hAnsi="Times New Roman"/>
+          <w:sz w:val="24"/>
+          <w:szCs w:val="24"/>
+        </w:rPr>
+        <w:t xml:space="preserve">    </w:t>
+      </w:r>
+      <w:r>
+        <w:rPr>
+          <w:rFonts w:ascii="Times New Roman" w:hAnsi="Times New Roman"/>
+          <w:sz w:val="24"/>
+          <w:szCs w:val="24"/>
+        </w:rPr>
+        <w:t>}</w:t>
+      </w:r>
+    </w:p>
+    <w:p>
+      <w:pPr>
+        <w:pStyle w:val="Normal"/>
+        <w:rPr>
+          <w:rFonts w:ascii="Times New Roman" w:hAnsi="Times New Roman"/>
+          <w:sz w:val="24"/>
+          <w:szCs w:val="24"/>
+        </w:rPr>
+      </w:pPr>
+      <w:r>
+        <w:rPr>
+          <w:rFonts w:ascii="Times New Roman" w:hAnsi="Times New Roman"/>
+          <w:sz w:val="24"/>
+          <w:szCs w:val="24"/>
+        </w:rPr>
+        <w:t xml:space="preserve">    </w:t>
+      </w:r>
+      <w:r>
+        <w:rPr>
+          <w:rFonts w:ascii="Times New Roman" w:hAnsi="Times New Roman"/>
+          <w:sz w:val="24"/>
+          <w:szCs w:val="24"/>
+        </w:rPr>
+        <w:t>if ((write(STDOUT_FILENO, &amp;num_len, sizeof(int)) == -1) || (write(STDOUT_FILENO, &amp;res_str, num_len*sizeof(char)) == -1)) { // writing to backward pipe</w:t>
+      </w:r>
+    </w:p>
+    <w:p>
+      <w:pPr>
+        <w:pStyle w:val="Normal"/>
+        <w:rPr>
+          <w:rFonts w:ascii="Times New Roman" w:hAnsi="Times New Roman"/>
+          <w:sz w:val="24"/>
+          <w:szCs w:val="24"/>
+        </w:rPr>
+      </w:pPr>
+      <w:r>
+        <w:rPr>
+          <w:rFonts w:ascii="Times New Roman" w:hAnsi="Times New Roman"/>
+          <w:sz w:val="24"/>
+          <w:szCs w:val="24"/>
+        </w:rPr>
         <w:t xml:space="preserve">        </w:t>
       </w:r>
       <w:r>
-        <w:rPr/>
-        <w:t>if (del == 0) { // checking for 0 div</w:t>
-      </w:r>
-    </w:p>
-    <w:p>
-      <w:pPr>
-        <w:pStyle w:val="Normal"/>
-        <w:rPr>
-          <w:rFonts w:ascii="Times New Roman" w:hAnsi="Times New Roman" w:cs="Times New Roman"/>
-          <w:b/>
-          <w:b/>
-          <w:sz w:val="28"/>
-          <w:szCs w:val="28"/>
-          <w:lang w:val="en-US"/>
-        </w:rPr>
-      </w:pPr>
-      <w:r>
-        <w:rPr/>
-        <w:t xml:space="preserve">            </w:t>
-      </w:r>
-      <w:r>
-        <w:rPr/>
-        <w:t>_exit(-4);</w:t>
-      </w:r>
-    </w:p>
-    <w:p>
-      <w:pPr>
-        <w:pStyle w:val="Normal"/>
-        <w:rPr>
-          <w:rFonts w:ascii="Times New Roman" w:hAnsi="Times New Roman" w:cs="Times New Roman"/>
-          <w:b/>
-          <w:b/>
-          <w:sz w:val="28"/>
-          <w:szCs w:val="28"/>
-          <w:lang w:val="en-US"/>
-        </w:rPr>
-      </w:pPr>
-      <w:r>
-        <w:rPr/>
+        <w:rPr>
+          <w:rFonts w:ascii="Times New Roman" w:hAnsi="Times New Roman"/>
+          <w:sz w:val="24"/>
+          <w:szCs w:val="24"/>
+        </w:rPr>
+        <w:t>perror("Writing to backward pipe error");</w:t>
+      </w:r>
+    </w:p>
+    <w:p>
+      <w:pPr>
+        <w:pStyle w:val="Normal"/>
+        <w:rPr>
+          <w:rFonts w:ascii="Times New Roman" w:hAnsi="Times New Roman"/>
+          <w:sz w:val="24"/>
+          <w:szCs w:val="24"/>
+        </w:rPr>
+      </w:pPr>
+      <w:r>
+        <w:rPr>
+          <w:rFonts w:ascii="Times New Roman" w:hAnsi="Times New Roman"/>
+          <w:sz w:val="24"/>
+          <w:szCs w:val="24"/>
+        </w:rPr>
         <w:t xml:space="preserve">        </w:t>
       </w:r>
       <w:r>
-        <w:rPr/>
+        <w:rPr>
+          <w:rFonts w:ascii="Times New Roman" w:hAnsi="Times New Roman"/>
+          <w:sz w:val="24"/>
+          <w:szCs w:val="24"/>
+        </w:rPr>
+        <w:t>_exit(-5);</w:t>
+      </w:r>
+    </w:p>
+    <w:p>
+      <w:pPr>
+        <w:pStyle w:val="Normal"/>
+        <w:rPr>
+          <w:rFonts w:ascii="Times New Roman" w:hAnsi="Times New Roman"/>
+          <w:sz w:val="24"/>
+          <w:szCs w:val="24"/>
+        </w:rPr>
+      </w:pPr>
+      <w:r>
+        <w:rPr>
+          <w:rFonts w:ascii="Times New Roman" w:hAnsi="Times New Roman"/>
+          <w:sz w:val="24"/>
+          <w:szCs w:val="24"/>
+        </w:rPr>
+        <w:t xml:space="preserve">    </w:t>
+      </w:r>
+      <w:r>
+        <w:rPr>
+          <w:rFonts w:ascii="Times New Roman" w:hAnsi="Times New Roman"/>
+          <w:sz w:val="24"/>
+          <w:szCs w:val="24"/>
+        </w:rPr>
         <w:t>}</w:t>
       </w:r>
     </w:p>
@@ -4903,442 +5665,25 @@
       <w:pPr>
         <w:pStyle w:val="Normal"/>
         <w:rPr>
-          <w:rFonts w:ascii="Times New Roman" w:hAnsi="Times New Roman" w:cs="Times New Roman"/>
-          <w:b/>
-          <w:b/>
-          <w:sz w:val="28"/>
-          <w:szCs w:val="28"/>
-          <w:lang w:val="en-US"/>
-        </w:rPr>
-      </w:pPr>
-      <w:r>
-        <w:rPr/>
-        <w:t xml:space="preserve">        </w:t>
-      </w:r>
-      <w:r>
-        <w:rPr/>
-        <w:t>result/=del;</w:t>
-      </w:r>
-    </w:p>
-    <w:p>
-      <w:pPr>
-        <w:pStyle w:val="Normal"/>
-        <w:rPr>
-          <w:rFonts w:ascii="Times New Roman" w:hAnsi="Times New Roman" w:cs="Times New Roman"/>
-          <w:b/>
-          <w:b/>
-          <w:sz w:val="28"/>
-          <w:szCs w:val="28"/>
-          <w:lang w:val="en-US"/>
-        </w:rPr>
-      </w:pPr>
-      <w:r>
-        <w:rPr/>
-        <w:t xml:space="preserve">        </w:t>
-      </w:r>
-      <w:r>
-        <w:rPr/>
-        <w:t>var = strtok(NULL, " ");</w:t>
-      </w:r>
-    </w:p>
-    <w:p>
-      <w:pPr>
-        <w:pStyle w:val="Normal"/>
-        <w:rPr>
-          <w:rFonts w:ascii="Times New Roman" w:hAnsi="Times New Roman" w:cs="Times New Roman"/>
-          <w:b/>
-          <w:b/>
-          <w:sz w:val="28"/>
-          <w:szCs w:val="28"/>
-          <w:lang w:val="en-US"/>
-        </w:rPr>
-      </w:pPr>
-      <w:r>
-        <w:rPr/>
+          <w:rFonts w:ascii="Times New Roman" w:hAnsi="Times New Roman"/>
+          <w:sz w:val="24"/>
+          <w:szCs w:val="24"/>
+        </w:rPr>
+      </w:pPr>
+      <w:r>
+        <w:rPr>
+          <w:rFonts w:ascii="Times New Roman" w:hAnsi="Times New Roman"/>
+          <w:sz w:val="24"/>
+          <w:szCs w:val="24"/>
+        </w:rPr>
         <w:t xml:space="preserve">    </w:t>
       </w:r>
       <w:r>
-        <w:rPr/>
-        <w:t>}</w:t>
-      </w:r>
-    </w:p>
-    <w:p>
-      <w:pPr>
-        <w:pStyle w:val="Normal"/>
-        <w:rPr>
-          <w:rFonts w:ascii="Times New Roman" w:hAnsi="Times New Roman" w:cs="Times New Roman"/>
-          <w:b/>
-          <w:b/>
-          <w:sz w:val="28"/>
-          <w:szCs w:val="28"/>
-          <w:lang w:val="en-US"/>
-        </w:rPr>
-      </w:pPr>
-      <w:r>
-        <w:rPr>
-          <w:rFonts w:cs="Times New Roman" w:ascii="Times New Roman" w:hAnsi="Times New Roman"/>
-          <w:b/>
-          <w:sz w:val="28"/>
-          <w:szCs w:val="28"/>
-          <w:lang w:val="en-US"/>
-        </w:rPr>
-      </w:r>
-    </w:p>
-    <w:p>
-      <w:pPr>
-        <w:pStyle w:val="Normal"/>
-        <w:rPr>
-          <w:rFonts w:ascii="Times New Roman" w:hAnsi="Times New Roman" w:cs="Times New Roman"/>
-          <w:b/>
-          <w:b/>
-          <w:sz w:val="28"/>
-          <w:szCs w:val="28"/>
-          <w:lang w:val="en-US"/>
-        </w:rPr>
-      </w:pPr>
-      <w:r>
-        <w:rPr/>
-        <w:t xml:space="preserve">    </w:t>
-      </w:r>
-      <w:r>
-        <w:rPr/>
-        <w:t>int num_len=1, num = result/10; // creating string version of result</w:t>
-      </w:r>
-    </w:p>
-    <w:p>
-      <w:pPr>
-        <w:pStyle w:val="Normal"/>
-        <w:rPr>
-          <w:rFonts w:ascii="Times New Roman" w:hAnsi="Times New Roman" w:cs="Times New Roman"/>
-          <w:b/>
-          <w:b/>
-          <w:sz w:val="28"/>
-          <w:szCs w:val="28"/>
-          <w:lang w:val="en-US"/>
-        </w:rPr>
-      </w:pPr>
-      <w:r>
-        <w:rPr/>
-        <w:t xml:space="preserve">    </w:t>
-      </w:r>
-      <w:r>
-        <w:rPr/>
-        <w:t>while (num&gt;0) {</w:t>
-      </w:r>
-    </w:p>
-    <w:p>
-      <w:pPr>
-        <w:pStyle w:val="Normal"/>
-        <w:rPr>
-          <w:rFonts w:ascii="Times New Roman" w:hAnsi="Times New Roman" w:cs="Times New Roman"/>
-          <w:b/>
-          <w:b/>
-          <w:sz w:val="28"/>
-          <w:szCs w:val="28"/>
-          <w:lang w:val="en-US"/>
-        </w:rPr>
-      </w:pPr>
-      <w:r>
-        <w:rPr/>
-        <w:t xml:space="preserve">        </w:t>
-      </w:r>
-      <w:r>
-        <w:rPr/>
-        <w:t>num/=10;</w:t>
-      </w:r>
-    </w:p>
-    <w:p>
-      <w:pPr>
-        <w:pStyle w:val="Normal"/>
-        <w:rPr>
-          <w:rFonts w:ascii="Times New Roman" w:hAnsi="Times New Roman" w:cs="Times New Roman"/>
-          <w:b/>
-          <w:b/>
-          <w:sz w:val="28"/>
-          <w:szCs w:val="28"/>
-          <w:lang w:val="en-US"/>
-        </w:rPr>
-      </w:pPr>
-      <w:r>
-        <w:rPr/>
-        <w:t xml:space="preserve">        </w:t>
-      </w:r>
-      <w:r>
-        <w:rPr/>
-        <w:t>num_len++;</w:t>
-      </w:r>
-    </w:p>
-    <w:p>
-      <w:pPr>
-        <w:pStyle w:val="Normal"/>
-        <w:rPr>
-          <w:rFonts w:ascii="Times New Roman" w:hAnsi="Times New Roman" w:cs="Times New Roman"/>
-          <w:b/>
-          <w:b/>
-          <w:sz w:val="28"/>
-          <w:szCs w:val="28"/>
-          <w:lang w:val="en-US"/>
-        </w:rPr>
-      </w:pPr>
-      <w:r>
-        <w:rPr/>
-        <w:t xml:space="preserve">    </w:t>
-      </w:r>
-      <w:r>
-        <w:rPr/>
-        <w:t>}</w:t>
-      </w:r>
-    </w:p>
-    <w:p>
-      <w:pPr>
-        <w:pStyle w:val="Normal"/>
-        <w:rPr>
-          <w:rFonts w:ascii="Times New Roman" w:hAnsi="Times New Roman" w:cs="Times New Roman"/>
-          <w:b/>
-          <w:b/>
-          <w:sz w:val="28"/>
-          <w:szCs w:val="28"/>
-          <w:lang w:val="en-US"/>
-        </w:rPr>
-      </w:pPr>
-      <w:r>
-        <w:rPr/>
-        <w:t xml:space="preserve">    </w:t>
-      </w:r>
-      <w:r>
-        <w:rPr/>
-        <w:t>char res_str[num_len];</w:t>
-      </w:r>
-    </w:p>
-    <w:p>
-      <w:pPr>
-        <w:pStyle w:val="Normal"/>
-        <w:rPr>
-          <w:rFonts w:ascii="Times New Roman" w:hAnsi="Times New Roman" w:cs="Times New Roman"/>
-          <w:b/>
-          <w:b/>
-          <w:sz w:val="28"/>
-          <w:szCs w:val="28"/>
-          <w:lang w:val="en-US"/>
-        </w:rPr>
-      </w:pPr>
-      <w:r>
-        <w:rPr/>
-        <w:t xml:space="preserve">    </w:t>
-      </w:r>
-      <w:r>
-        <w:rPr/>
-        <w:t>sprintf(res_str, "%d", result);</w:t>
-      </w:r>
-    </w:p>
-    <w:p>
-      <w:pPr>
-        <w:pStyle w:val="Normal"/>
-        <w:rPr>
-          <w:rFonts w:ascii="Times New Roman" w:hAnsi="Times New Roman" w:cs="Times New Roman"/>
-          <w:b/>
-          <w:b/>
-          <w:sz w:val="28"/>
-          <w:szCs w:val="28"/>
-          <w:lang w:val="en-US"/>
-        </w:rPr>
-      </w:pPr>
-      <w:r>
-        <w:rPr>
-          <w:rFonts w:cs="Times New Roman" w:ascii="Times New Roman" w:hAnsi="Times New Roman"/>
-          <w:b/>
-          <w:sz w:val="28"/>
-          <w:szCs w:val="28"/>
-          <w:lang w:val="en-US"/>
-        </w:rPr>
-      </w:r>
-    </w:p>
-    <w:p>
-      <w:pPr>
-        <w:pStyle w:val="Normal"/>
-        <w:rPr>
-          <w:rFonts w:ascii="Times New Roman" w:hAnsi="Times New Roman" w:cs="Times New Roman"/>
-          <w:b/>
-          <w:b/>
-          <w:sz w:val="28"/>
-          <w:szCs w:val="28"/>
-          <w:lang w:val="en-US"/>
-        </w:rPr>
-      </w:pPr>
-      <w:r>
-        <w:rPr/>
-        <w:t xml:space="preserve">    </w:t>
-      </w:r>
-      <w:r>
-        <w:rPr/>
-        <w:t>if ((write(file, "Here is the answer: ", 20*sizeof(char)) == -1) || (write(file, &amp;res_str, num_len*sizeof(char)) == -1)) { // writing answer to the file</w:t>
-      </w:r>
-    </w:p>
-    <w:p>
-      <w:pPr>
-        <w:pStyle w:val="Normal"/>
-        <w:rPr>
-          <w:rFonts w:ascii="Times New Roman" w:hAnsi="Times New Roman" w:cs="Times New Roman"/>
-          <w:b/>
-          <w:b/>
-          <w:sz w:val="28"/>
-          <w:szCs w:val="28"/>
-          <w:lang w:val="en-US"/>
-        </w:rPr>
-      </w:pPr>
-      <w:r>
-        <w:rPr/>
-        <w:t xml:space="preserve">        </w:t>
-      </w:r>
-      <w:r>
-        <w:rPr/>
-        <w:t>perror("Writing to file error");</w:t>
-      </w:r>
-    </w:p>
-    <w:p>
-      <w:pPr>
-        <w:pStyle w:val="Normal"/>
-        <w:rPr>
-          <w:rFonts w:ascii="Times New Roman" w:hAnsi="Times New Roman" w:cs="Times New Roman"/>
-          <w:b/>
-          <w:b/>
-          <w:sz w:val="28"/>
-          <w:szCs w:val="28"/>
-          <w:lang w:val="en-US"/>
-        </w:rPr>
-      </w:pPr>
-      <w:r>
-        <w:rPr/>
-        <w:t xml:space="preserve">        </w:t>
-      </w:r>
-      <w:r>
-        <w:rPr/>
-        <w:t>_exit(-5);</w:t>
-      </w:r>
-    </w:p>
-    <w:p>
-      <w:pPr>
-        <w:pStyle w:val="Normal"/>
-        <w:rPr>
-          <w:rFonts w:ascii="Times New Roman" w:hAnsi="Times New Roman" w:cs="Times New Roman"/>
-          <w:b/>
-          <w:b/>
-          <w:sz w:val="28"/>
-          <w:szCs w:val="28"/>
-          <w:lang w:val="en-US"/>
-        </w:rPr>
-      </w:pPr>
-      <w:r>
-        <w:rPr/>
-        <w:t xml:space="preserve">    </w:t>
-      </w:r>
-      <w:r>
-        <w:rPr/>
-        <w:t>}</w:t>
-      </w:r>
-    </w:p>
-    <w:p>
-      <w:pPr>
-        <w:pStyle w:val="Normal"/>
-        <w:rPr>
-          <w:rFonts w:ascii="Times New Roman" w:hAnsi="Times New Roman" w:cs="Times New Roman"/>
-          <w:b/>
-          <w:b/>
-          <w:sz w:val="28"/>
-          <w:szCs w:val="28"/>
-          <w:lang w:val="en-US"/>
-        </w:rPr>
-      </w:pPr>
-      <w:r>
-        <w:rPr/>
-        <w:t xml:space="preserve">    </w:t>
-      </w:r>
-      <w:r>
-        <w:rPr/>
-        <w:t>if ((write(STDOUT_FILENO, &amp;num_len, sizeof(int)) == -1) || (write(STDOUT_FILENO, &amp;res_str, num_len*sizeof(char)) == -1)) { // writing to backward pipe</w:t>
-      </w:r>
-    </w:p>
-    <w:p>
-      <w:pPr>
-        <w:pStyle w:val="Normal"/>
-        <w:rPr>
-          <w:rFonts w:ascii="Times New Roman" w:hAnsi="Times New Roman" w:cs="Times New Roman"/>
-          <w:b/>
-          <w:b/>
-          <w:sz w:val="28"/>
-          <w:szCs w:val="28"/>
-          <w:lang w:val="en-US"/>
-        </w:rPr>
-      </w:pPr>
-      <w:r>
-        <w:rPr/>
-        <w:t xml:space="preserve">        </w:t>
-      </w:r>
-      <w:r>
-        <w:rPr/>
-        <w:t>perror("Writing to backward pipe error");</w:t>
-      </w:r>
-    </w:p>
-    <w:p>
-      <w:pPr>
-        <w:pStyle w:val="Normal"/>
-        <w:rPr>
-          <w:rFonts w:ascii="Times New Roman" w:hAnsi="Times New Roman" w:cs="Times New Roman"/>
-          <w:b/>
-          <w:b/>
-          <w:sz w:val="28"/>
-          <w:szCs w:val="28"/>
-          <w:lang w:val="en-US"/>
-        </w:rPr>
-      </w:pPr>
-      <w:r>
-        <w:rPr/>
-        <w:t xml:space="preserve">        </w:t>
-      </w:r>
-      <w:r>
-        <w:rPr/>
-        <w:t>_exit(-5);</w:t>
-      </w:r>
-    </w:p>
-    <w:p>
-      <w:pPr>
-        <w:pStyle w:val="Normal"/>
-        <w:rPr>
-          <w:rFonts w:ascii="Times New Roman" w:hAnsi="Times New Roman" w:cs="Times New Roman"/>
-          <w:b/>
-          <w:b/>
-          <w:sz w:val="28"/>
-          <w:szCs w:val="28"/>
-          <w:lang w:val="en-US"/>
-        </w:rPr>
-      </w:pPr>
-      <w:r>
-        <w:rPr/>
-        <w:t xml:space="preserve">    </w:t>
-      </w:r>
-      <w:r>
-        <w:rPr/>
-        <w:t>}</w:t>
-      </w:r>
-    </w:p>
-    <w:p>
-      <w:pPr>
-        <w:pStyle w:val="Normal"/>
-        <w:rPr>
-          <w:rFonts w:ascii="Times New Roman" w:hAnsi="Times New Roman" w:cs="Times New Roman"/>
-          <w:b/>
-          <w:b/>
-          <w:sz w:val="28"/>
-          <w:szCs w:val="28"/>
-          <w:lang w:val="en-US"/>
-        </w:rPr>
-      </w:pPr>
-      <w:r>
-        <w:rPr/>
-        <w:t xml:space="preserve">    </w:t>
-      </w:r>
-      <w:r>
-        <w:rPr/>
+        <w:rPr>
+          <w:rFonts w:ascii="Times New Roman" w:hAnsi="Times New Roman"/>
+          <w:sz w:val="24"/>
+          <w:szCs w:val="24"/>
+        </w:rPr>
         <w:t>return 0;</w:t>
       </w:r>
     </w:p>
@@ -5346,16 +5691,17 @@
       <w:pPr>
         <w:pStyle w:val="Normal"/>
         <w:rPr>
-          <w:rFonts w:ascii="Times New Roman" w:hAnsi="Times New Roman" w:cs="Times New Roman"/>
-          <w:b/>
-          <w:b/>
-          <w:sz w:val="28"/>
-          <w:szCs w:val="28"/>
-          <w:lang w:val="en-US"/>
-        </w:rPr>
-      </w:pPr>
-      <w:r>
-        <w:rPr/>
+          <w:rFonts w:ascii="Times New Roman" w:hAnsi="Times New Roman"/>
+          <w:sz w:val="24"/>
+          <w:szCs w:val="24"/>
+        </w:rPr>
+      </w:pPr>
+      <w:r>
+        <w:rPr>
+          <w:rFonts w:ascii="Times New Roman" w:hAnsi="Times New Roman"/>
+          <w:sz w:val="24"/>
+          <w:szCs w:val="24"/>
+        </w:rPr>
         <w:t>}</w:t>
       </w:r>
     </w:p>
@@ -5533,7 +5879,7 @@
           <w:sz w:val="24"/>
           <w:szCs w:val="24"/>
         </w:rPr>
-        <w:t>ouput.txt</w:t>
+        <w:t>output.txt</w:t>
       </w:r>
     </w:p>
     <w:p>
@@ -5697,6 +6043,88 @@
           <w:sz w:val="24"/>
           <w:szCs w:val="24"/>
         </w:rPr>
+        <w:t>text.txt</w:t>
+      </w:r>
+    </w:p>
+    <w:p>
+      <w:pPr>
+        <w:pStyle w:val="Normal"/>
+        <w:rPr>
+          <w:rFonts w:ascii="Times New Roman" w:hAnsi="Times New Roman"/>
+          <w:sz w:val="24"/>
+          <w:szCs w:val="24"/>
+        </w:rPr>
+      </w:pPr>
+      <w:r>
+        <w:rPr>
+          <w:rFonts w:ascii="Times New Roman" w:hAnsi="Times New Roman"/>
+          <w:sz w:val="24"/>
+          <w:szCs w:val="24"/>
+        </w:rPr>
+        <w:t>123456789 9 8 7 6 5 4 3 2 1</w:t>
+      </w:r>
+    </w:p>
+    <w:p>
+      <w:pPr>
+        <w:pStyle w:val="Normal"/>
+        <w:rPr>
+          <w:rFonts w:ascii="Times New Roman" w:hAnsi="Times New Roman"/>
+          <w:sz w:val="24"/>
+          <w:szCs w:val="24"/>
+        </w:rPr>
+      </w:pPr>
+      <w:r>
+        <w:rPr>
+          <w:rFonts w:ascii="Times New Roman" w:hAnsi="Times New Roman"/>
+          <w:sz w:val="24"/>
+          <w:szCs w:val="24"/>
+        </w:rPr>
+        <w:t>Here is the answer: 340</w:t>
+      </w:r>
+    </w:p>
+    <w:p>
+      <w:pPr>
+        <w:pStyle w:val="Normal"/>
+        <w:rPr>
+          <w:rFonts w:ascii="Times New Roman" w:hAnsi="Times New Roman"/>
+          <w:sz w:val="24"/>
+          <w:szCs w:val="24"/>
+        </w:rPr>
+      </w:pPr>
+      <w:r>
+        <w:rPr>
+          <w:rFonts w:ascii="Times New Roman" w:hAnsi="Times New Roman"/>
+          <w:b/>
+          <w:bCs/>
+          <w:sz w:val="24"/>
+          <w:szCs w:val="24"/>
+        </w:rPr>
+        <w:t>[Maxim@HONOR-MB15 build]$</w:t>
+      </w:r>
+      <w:r>
+        <w:rPr>
+          <w:rFonts w:ascii="Times New Roman" w:hAnsi="Times New Roman"/>
+          <w:sz w:val="24"/>
+          <w:szCs w:val="24"/>
+        </w:rPr>
+        <w:t xml:space="preserve"> "/home/Maxim/Документы/Лабы_3_сем/OS/OS_LR_1/src/build/main"</w:t>
+      </w:r>
+    </w:p>
+    <w:p>
+      <w:pPr>
+        <w:pStyle w:val="Normal"/>
+        <w:rPr>
+          <w:rFonts w:ascii="Times New Roman" w:hAnsi="Times New Roman"/>
+          <w:sz w:val="24"/>
+          <w:szCs w:val="24"/>
+        </w:rPr>
+      </w:pPr>
+      <w:r>
+        <w:rPr>
+          <w:rFonts w:ascii="Times New Roman" w:hAnsi="Times New Roman"/>
+          <w:sz w:val="24"/>
+          <w:szCs w:val="24"/>
+        </w:rPr>
         <w:t>output.txt</w:t>
       </w:r>
     </w:p>
@@ -5715,25 +6143,25 @@
           <w:sz w:val="24"/>
           <w:szCs w:val="24"/>
         </w:rPr>
-        <w:t>123456789 9 8 7 6 5 4 3 2 1</w:t>
-      </w:r>
-    </w:p>
-    <w:p>
-      <w:pPr>
-        <w:pStyle w:val="Normal"/>
-        <w:rPr>
-          <w:rFonts w:ascii="Times New Roman" w:hAnsi="Times New Roman"/>
-          <w:sz w:val="24"/>
-          <w:szCs w:val="24"/>
-        </w:rPr>
-      </w:pPr>
-      <w:r>
-        <w:rPr>
-          <w:rFonts w:ascii="Times New Roman" w:hAnsi="Times New Roman"/>
-          <w:sz w:val="24"/>
-          <w:szCs w:val="24"/>
-        </w:rPr>
-        <w:t>Here is the answer: 340</w:t>
+        <w:t>2</w:t>
+      </w:r>
+    </w:p>
+    <w:p>
+      <w:pPr>
+        <w:pStyle w:val="Normal"/>
+        <w:rPr>
+          <w:rFonts w:ascii="Times New Roman" w:hAnsi="Times New Roman"/>
+          <w:sz w:val="24"/>
+          <w:szCs w:val="24"/>
+        </w:rPr>
+      </w:pPr>
+      <w:r>
+        <w:rPr>
+          <w:rFonts w:ascii="Times New Roman" w:hAnsi="Times New Roman"/>
+          <w:sz w:val="24"/>
+          <w:szCs w:val="24"/>
+        </w:rPr>
+        <w:t>Here is the answer: 2</w:t>
       </w:r>
     </w:p>
     <w:p>
@@ -5797,25 +6225,25 @@
           <w:sz w:val="24"/>
           <w:szCs w:val="24"/>
         </w:rPr>
-        <w:t>2</w:t>
-      </w:r>
-    </w:p>
-    <w:p>
-      <w:pPr>
-        <w:pStyle w:val="Normal"/>
-        <w:rPr>
-          <w:rFonts w:ascii="Times New Roman" w:hAnsi="Times New Roman"/>
-          <w:sz w:val="24"/>
-          <w:szCs w:val="24"/>
-        </w:rPr>
-      </w:pPr>
-      <w:r>
-        <w:rPr>
-          <w:rFonts w:ascii="Times New Roman" w:hAnsi="Times New Roman"/>
-          <w:sz w:val="24"/>
-          <w:szCs w:val="24"/>
-        </w:rPr>
-        <w:t>Here is the answer: 2</w:t>
+        <w:t>0 1 2 3</w:t>
+      </w:r>
+    </w:p>
+    <w:p>
+      <w:pPr>
+        <w:pStyle w:val="Normal"/>
+        <w:rPr>
+          <w:rFonts w:ascii="Times New Roman" w:hAnsi="Times New Roman"/>
+          <w:sz w:val="24"/>
+          <w:szCs w:val="24"/>
+        </w:rPr>
+      </w:pPr>
+      <w:r>
+        <w:rPr>
+          <w:rFonts w:ascii="Times New Roman" w:hAnsi="Times New Roman"/>
+          <w:sz w:val="24"/>
+          <w:szCs w:val="24"/>
+        </w:rPr>
+        <w:t>Here is the answer: 0</w:t>
       </w:r>
     </w:p>
     <w:p>
@@ -5848,42 +6276,6 @@
           <w:szCs w:val="24"/>
         </w:rPr>
         <w:t xml:space="preserve"> "/home/Maxim/Документы/Лабы_3_сем/OS/OS_LR_1/src/build/main"</w:t>
-      </w:r>
-    </w:p>
-    <w:p>
-      <w:pPr>
-        <w:pStyle w:val="Normal"/>
-        <w:rPr>
-          <w:rFonts w:ascii="Times New Roman" w:hAnsi="Times New Roman"/>
-          <w:sz w:val="24"/>
-          <w:szCs w:val="24"/>
-        </w:rPr>
-      </w:pPr>
-      <w:r>
-        <w:rPr>
-          <w:rFonts w:ascii="Times New Roman" w:hAnsi="Times New Roman"/>
-          <w:sz w:val="24"/>
-          <w:szCs w:val="24"/>
-        </w:rPr>
-        <w:t>1 2 3 4 5</w:t>
-      </w:r>
-    </w:p>
-    <w:p>
-      <w:pPr>
-        <w:pStyle w:val="Normal"/>
-        <w:rPr>
-          <w:rFonts w:ascii="Times New Roman" w:hAnsi="Times New Roman"/>
-          <w:sz w:val="24"/>
-          <w:szCs w:val="24"/>
-        </w:rPr>
-      </w:pPr>
-      <w:r>
-        <w:rPr>
-          <w:rFonts w:ascii="Times New Roman" w:hAnsi="Times New Roman"/>
-          <w:sz w:val="24"/>
-          <w:szCs w:val="24"/>
-        </w:rPr>
-        <w:t>output.txt</w:t>
       </w:r>
     </w:p>
     <w:p>
@@ -5911,125 +6303,7 @@
           <w:sz w:val="24"/>
           <w:szCs w:val="24"/>
         </w:rPr>
-        <w:t>data format error: Success</w:t>
-      </w:r>
-    </w:p>
-    <w:p>
-      <w:pPr>
-        <w:pStyle w:val="Normal"/>
-        <w:numPr>
-          <w:ilvl w:val="0"/>
-          <w:numId w:val="6"/>
-        </w:numPr>
-        <w:rPr>
-          <w:rFonts w:ascii="Times New Roman" w:hAnsi="Times New Roman"/>
-          <w:sz w:val="24"/>
-          <w:szCs w:val="24"/>
-        </w:rPr>
-      </w:pPr>
-      <w:r>
-        <w:rPr>
-          <w:rFonts w:ascii="Times New Roman" w:hAnsi="Times New Roman"/>
-          <w:b/>
-          <w:bCs/>
-          <w:sz w:val="24"/>
-          <w:szCs w:val="24"/>
-        </w:rPr>
-        <w:t>[Maxim@HONOR-MB15 build]$</w:t>
-      </w:r>
-      <w:r>
-        <w:rPr>
-          <w:rFonts w:ascii="Times New Roman" w:hAnsi="Times New Roman"/>
-          <w:sz w:val="24"/>
-          <w:szCs w:val="24"/>
-        </w:rPr>
-        <w:t xml:space="preserve"> "/home/Maxim/Документы/Лабы_3_сем/OS/OS_LR_1/src/build/main"</w:t>
-      </w:r>
-    </w:p>
-    <w:p>
-      <w:pPr>
-        <w:pStyle w:val="Normal"/>
-        <w:rPr>
-          <w:rFonts w:ascii="Times New Roman" w:hAnsi="Times New Roman"/>
-          <w:sz w:val="24"/>
-          <w:szCs w:val="24"/>
-        </w:rPr>
-      </w:pPr>
-      <w:r>
-        <w:rPr>
-          <w:rFonts w:ascii="Times New Roman" w:hAnsi="Times New Roman"/>
-          <w:sz w:val="24"/>
-          <w:szCs w:val="24"/>
-        </w:rPr>
-        <w:t>1 2 3 4 5</w:t>
-      </w:r>
-    </w:p>
-    <w:p>
-      <w:pPr>
-        <w:pStyle w:val="Normal"/>
-        <w:rPr>
-          <w:rFonts w:ascii="Times New Roman" w:hAnsi="Times New Roman"/>
-          <w:sz w:val="24"/>
-          <w:szCs w:val="24"/>
-        </w:rPr>
-      </w:pPr>
-      <w:r>
-        <w:rPr>
-          <w:rFonts w:ascii="Times New Roman" w:hAnsi="Times New Roman"/>
-          <w:sz w:val="24"/>
-          <w:szCs w:val="24"/>
-        </w:rPr>
-        <w:t>\n</w:t>
-      </w:r>
-    </w:p>
-    <w:p>
-      <w:pPr>
-        <w:pStyle w:val="Normal"/>
-        <w:rPr>
-          <w:rFonts w:ascii="Times New Roman" w:hAnsi="Times New Roman"/>
-          <w:sz w:val="24"/>
-          <w:szCs w:val="24"/>
-        </w:rPr>
-      </w:pPr>
-      <w:r>
-        <w:rPr>
-          <w:rFonts w:ascii="Times New Roman" w:hAnsi="Times New Roman"/>
-          <w:sz w:val="24"/>
-          <w:szCs w:val="24"/>
-        </w:rPr>
-        <w:t>data format error: Success</w:t>
-      </w:r>
-    </w:p>
-    <w:p>
-      <w:pPr>
-        <w:pStyle w:val="Normal"/>
-        <w:numPr>
-          <w:ilvl w:val="0"/>
-          <w:numId w:val="4"/>
-        </w:numPr>
-        <w:rPr>
-          <w:rFonts w:ascii="Times New Roman" w:hAnsi="Times New Roman"/>
-          <w:sz w:val="24"/>
-          <w:szCs w:val="24"/>
-        </w:rPr>
-      </w:pPr>
-      <w:r>
-        <w:rPr>
-          <w:rFonts w:ascii="Times New Roman" w:hAnsi="Times New Roman"/>
-          <w:b/>
-          <w:bCs/>
-          <w:sz w:val="24"/>
-          <w:szCs w:val="24"/>
-        </w:rPr>
-        <w:t>[Maxim@HONOR-MB15 build]$</w:t>
-      </w:r>
-      <w:r>
-        <w:rPr>
-          <w:rFonts w:ascii="Times New Roman" w:hAnsi="Times New Roman"/>
-          <w:sz w:val="24"/>
-          <w:szCs w:val="24"/>
-        </w:rPr>
-        <w:t xml:space="preserve"> "/home/Maxim/Документы/Лабы_3_сем/OS/OS_LR_1/src/build/main"</w:t>
+        <w:t>output.txt</w:t>
       </w:r>
     </w:p>
     <w:p>
@@ -6057,7 +6331,7 @@
           <w:sz w:val="24"/>
           <w:szCs w:val="24"/>
         </w:rPr>
-        <w:t>output.txt</w:t>
+        <w:t>100 2 3 0</w:t>
       </w:r>
     </w:p>
     <w:p>
@@ -6085,7 +6359,75 @@
           <w:sz w:val="24"/>
           <w:szCs w:val="24"/>
         </w:rPr>
-        <w:t>100 2 3 0</w:t>
+        <w:t>zero divider error: Success</w:t>
+      </w:r>
+    </w:p>
+    <w:p>
+      <w:pPr>
+        <w:pStyle w:val="Normal"/>
+        <w:numPr>
+          <w:ilvl w:val="0"/>
+          <w:numId w:val="4"/>
+        </w:numPr>
+        <w:rPr>
+          <w:rFonts w:ascii="Times New Roman" w:hAnsi="Times New Roman"/>
+          <w:sz w:val="24"/>
+          <w:szCs w:val="24"/>
+        </w:rPr>
+      </w:pPr>
+      <w:r>
+        <w:rPr>
+          <w:rFonts w:ascii="Times New Roman" w:hAnsi="Times New Roman"/>
+          <w:b/>
+          <w:bCs/>
+          <w:sz w:val="24"/>
+          <w:szCs w:val="24"/>
+        </w:rPr>
+        <w:t>[Maxim@HONOR-MB15 build]$</w:t>
+      </w:r>
+      <w:r>
+        <w:rPr>
+          <w:rFonts w:ascii="Times New Roman" w:hAnsi="Times New Roman"/>
+          <w:sz w:val="24"/>
+          <w:szCs w:val="24"/>
+        </w:rPr>
+        <w:t xml:space="preserve"> "/home/Maxim/Документы/Лабы_3_сем/OS/OS_LR_1/src/build/main"</w:t>
+      </w:r>
+    </w:p>
+    <w:p>
+      <w:pPr>
+        <w:pStyle w:val="Normal"/>
+        <w:rPr>
+          <w:rFonts w:ascii="Times New Roman" w:hAnsi="Times New Roman"/>
+          <w:sz w:val="24"/>
+          <w:szCs w:val="24"/>
+        </w:rPr>
+      </w:pPr>
+      <w:r>
+        <w:rPr>
+          <w:rFonts w:ascii="Times New Roman" w:hAnsi="Times New Roman"/>
+          <w:sz w:val="24"/>
+          <w:szCs w:val="24"/>
+        </w:rPr>
+        <w:t>1 2 3 4 5</w:t>
+      </w:r>
+    </w:p>
+    <w:p>
+      <w:pPr>
+        <w:pStyle w:val="Normal"/>
+        <w:rPr>
+          <w:rFonts w:ascii="Times New Roman" w:hAnsi="Times New Roman"/>
+          <w:sz w:val="24"/>
+          <w:szCs w:val="24"/>
+        </w:rPr>
+      </w:pPr>
+      <w:r>
+        <w:rPr>
+          <w:rFonts w:ascii="Times New Roman" w:hAnsi="Times New Roman"/>
+          <w:sz w:val="24"/>
+          <w:szCs w:val="24"/>
+        </w:rPr>
+        <w:t>output.txt</w:t>
       </w:r>
     </w:p>
     <w:p>
@@ -6113,7 +6455,93 @@
           <w:sz w:val="24"/>
           <w:szCs w:val="24"/>
         </w:rPr>
-        <w:t>Zero divider error: Success</w:t>
+        <w:t>data format error: Success</w:t>
+      </w:r>
+    </w:p>
+    <w:p>
+      <w:pPr>
+        <w:pStyle w:val="Normal"/>
+        <w:numPr>
+          <w:ilvl w:val="0"/>
+          <w:numId w:val="6"/>
+        </w:numPr>
+        <w:rPr>
+          <w:rFonts w:ascii="Times New Roman" w:hAnsi="Times New Roman"/>
+          <w:sz w:val="24"/>
+          <w:szCs w:val="24"/>
+        </w:rPr>
+      </w:pPr>
+      <w:r>
+        <w:rPr>
+          <w:rFonts w:ascii="Times New Roman" w:hAnsi="Times New Roman"/>
+          <w:b/>
+          <w:bCs/>
+          <w:sz w:val="24"/>
+          <w:szCs w:val="24"/>
+        </w:rPr>
+        <w:t>[Maxim@HONOR-MB15 build]$</w:t>
+      </w:r>
+      <w:r>
+        <w:rPr>
+          <w:rFonts w:ascii="Times New Roman" w:hAnsi="Times New Roman"/>
+          <w:sz w:val="24"/>
+          <w:szCs w:val="24"/>
+        </w:rPr>
+        <w:t xml:space="preserve"> "/home/Maxim/Документы/Лабы_3_сем/OS/OS_LR_1/src/build/main"</w:t>
+      </w:r>
+    </w:p>
+    <w:p>
+      <w:pPr>
+        <w:pStyle w:val="Normal"/>
+        <w:rPr>
+          <w:rFonts w:ascii="Times New Roman" w:hAnsi="Times New Roman"/>
+          <w:sz w:val="24"/>
+          <w:szCs w:val="24"/>
+        </w:rPr>
+      </w:pPr>
+      <w:r>
+        <w:rPr>
+          <w:rFonts w:ascii="Times New Roman" w:hAnsi="Times New Roman"/>
+          <w:sz w:val="24"/>
+          <w:szCs w:val="24"/>
+        </w:rPr>
+        <w:t>1 2 3 4 5</w:t>
+      </w:r>
+    </w:p>
+    <w:p>
+      <w:pPr>
+        <w:pStyle w:val="Normal"/>
+        <w:rPr>
+          <w:rFonts w:ascii="Times New Roman" w:hAnsi="Times New Roman"/>
+          <w:sz w:val="24"/>
+          <w:szCs w:val="24"/>
+        </w:rPr>
+      </w:pPr>
+      <w:r>
+        <w:rPr>
+          <w:rFonts w:ascii="Times New Roman" w:hAnsi="Times New Roman"/>
+          <w:sz w:val="24"/>
+          <w:szCs w:val="24"/>
+        </w:rPr>
+        <w:t>\n</w:t>
+      </w:r>
+    </w:p>
+    <w:p>
+      <w:pPr>
+        <w:pStyle w:val="Normal"/>
+        <w:rPr>
+          <w:rFonts w:ascii="Times New Roman" w:hAnsi="Times New Roman"/>
+          <w:sz w:val="24"/>
+          <w:szCs w:val="24"/>
+        </w:rPr>
+      </w:pPr>
+      <w:r>
+        <w:rPr>
+          <w:rFonts w:ascii="Times New Roman" w:hAnsi="Times New Roman"/>
+          <w:sz w:val="24"/>
+          <w:szCs w:val="24"/>
+        </w:rPr>
+        <w:t>data format error: Success</w:t>
       </w:r>
     </w:p>
     <w:p>
@@ -6307,6 +6735,23 @@
         <w:pStyle w:val="Normal"/>
         <w:spacing w:lineRule="auto" w:line="360"/>
         <w:jc w:val="center"/>
+        <w:rPr>
+          <w:rFonts w:ascii="Times New Roman" w:hAnsi="Times New Roman" w:cs="Times New Roman"/>
+          <w:b/>
+          <w:b/>
+          <w:sz w:val="28"/>
+          <w:szCs w:val="28"/>
+        </w:rPr>
+      </w:pPr>
+      <w:r>
+        <w:rPr/>
+      </w:r>
+    </w:p>
+    <w:p>
+      <w:pPr>
+        <w:pStyle w:val="Normal"/>
+        <w:spacing w:lineRule="auto" w:line="360"/>
+        <w:jc w:val="center"/>
         <w:rPr/>
       </w:pPr>
       <w:r>
@@ -6340,7 +6785,39 @@
           <w:sz w:val="28"/>
           <w:szCs w:val="28"/>
         </w:rPr>
-        <w:t>Изучил, как устроены pipe и как они могут быть полезны при межпрограммном взаимодействии, которое было осуществлено при помощи fork и exec. Выяснил, что из себя представляют дескрипторы и как на практике работает вывод в языке Си.</w:t>
+        <w:t xml:space="preserve">Изучил, как устроены pipe и как они могут быть полезны при взаимодействии </w:t>
+      </w:r>
+      <w:r>
+        <w:rPr>
+          <w:rFonts w:ascii="Times New Roman" w:hAnsi="Times New Roman"/>
+          <w:sz w:val="28"/>
+          <w:szCs w:val="28"/>
+        </w:rPr>
+        <w:t>между процессами</w:t>
+      </w:r>
+      <w:r>
+        <w:rPr>
+          <w:rFonts w:ascii="Times New Roman" w:hAnsi="Times New Roman"/>
+          <w:sz w:val="28"/>
+          <w:szCs w:val="28"/>
+        </w:rPr>
+        <w:t xml:space="preserve">, </w:t>
+      </w:r>
+      <w:r>
+        <w:rPr>
+          <w:rFonts w:ascii="Times New Roman" w:hAnsi="Times New Roman"/>
+          <w:sz w:val="28"/>
+          <w:szCs w:val="28"/>
+        </w:rPr>
+        <w:t>условия для которого были созданы при помощи команд</w:t>
+      </w:r>
+      <w:r>
+        <w:rPr>
+          <w:rFonts w:ascii="Times New Roman" w:hAnsi="Times New Roman"/>
+          <w:sz w:val="28"/>
+          <w:szCs w:val="28"/>
+        </w:rPr>
+        <w:t xml:space="preserve"> fork и exec. Выяснил, что из себя представляют дескрипторы и как на практике работает вывод в языке Си.</w:t>
       </w:r>
     </w:p>
     <w:p>
@@ -6364,7 +6841,55 @@
           <w:sz w:val="28"/>
           <w:szCs w:val="28"/>
         </w:rPr>
-        <w:t>Также в процессе работы над программой определил, что лабораторные работы желательно писать, используя исключительно инструментарий языка Си, а не Си++, потому что системные вызовы ориентированы именно на него. При записи в файл и вывод понял, что числа печатаются для пользователя в текстовом виде, а не в бинарном. Бинарные же символы в файлах формата .txt и в терминале отображаются некорректно.</w:t>
+        <w:t>Также в процессе работы над программой определил, что лабораторные работы желательно писать, используя исключительно инструментарий языка Си, потому что системные вызовы ориентированы именно на него.</w:t>
+      </w:r>
+    </w:p>
+    <w:p>
+      <w:pPr>
+        <w:pStyle w:val="Normal"/>
+        <w:widowControl/>
+        <w:suppressAutoHyphens w:val="true"/>
+        <w:bidi w:val="0"/>
+        <w:spacing w:lineRule="auto" w:line="360" w:before="0" w:after="160"/>
+        <w:ind w:left="0" w:right="0" w:firstLine="850"/>
+        <w:jc w:val="both"/>
+        <w:rPr>
+          <w:rFonts w:ascii="Times New Roman" w:hAnsi="Times New Roman"/>
+          <w:sz w:val="28"/>
+          <w:szCs w:val="28"/>
+        </w:rPr>
+      </w:pPr>
+      <w:r>
+        <w:rPr>
+          <w:rFonts w:ascii="Times New Roman" w:hAnsi="Times New Roman"/>
+          <w:sz w:val="28"/>
+          <w:szCs w:val="28"/>
+        </w:rPr>
+        <w:t>При записи в файл и вывод понял, что числа печатаются для пользователя в текстовом виде, а не в бинарном. Бинарные же символы в файлах формата .txt и в терминале отображаются некорректно.</w:t>
+      </w:r>
+    </w:p>
+    <w:p>
+      <w:pPr>
+        <w:pStyle w:val="Normal"/>
+        <w:widowControl/>
+        <w:suppressAutoHyphens w:val="true"/>
+        <w:bidi w:val="0"/>
+        <w:spacing w:lineRule="auto" w:line="360" w:before="0" w:after="160"/>
+        <w:ind w:left="0" w:right="0" w:firstLine="850"/>
+        <w:jc w:val="both"/>
+        <w:rPr>
+          <w:rFonts w:ascii="Times New Roman" w:hAnsi="Times New Roman"/>
+          <w:sz w:val="28"/>
+          <w:szCs w:val="28"/>
+        </w:rPr>
+      </w:pPr>
+      <w:r>
+        <w:rPr>
+          <w:rFonts w:ascii="Times New Roman" w:hAnsi="Times New Roman"/>
+          <w:sz w:val="28"/>
+          <w:szCs w:val="28"/>
+        </w:rPr>
+        <w:t>Встретил ошибку, связанную со считыванием символов в char* из пользовательского ввода и выяснил важность использования „\0“.</w:t>
       </w:r>
     </w:p>
     <w:sectPr>

</xml_diff>